<commit_message>
Supongo que este el bueno XD
</commit_message>
<xml_diff>
--- a/public/documents/AnteproyectoResidencia.docx
+++ b/public/documents/AnteproyectoResidencia.docx
@@ -1,6 +1,6 @@
 
 <file path=word/document.xml><?xml version="1.0" encoding="utf-8"?>
-<w:document xmlns:wpc="http://schemas.microsoft.com/office/word/2010/wordprocessingCanvas" xmlns:mc="http://schemas.openxmlformats.org/markup-compatibility/2006" xmlns:o="urn:schemas-microsoft-com:office:office" xmlns:r="http://schemas.openxmlformats.org/officeDocument/2006/relationships" xmlns:m="http://schemas.openxmlformats.org/officeDocument/2006/math" xmlns:v="urn:schemas-microsoft-com:vml" xmlns:wp14="http://schemas.microsoft.com/office/word/2010/wordprocessingDrawing" xmlns:wp="http://schemas.openxmlformats.org/drawingml/2006/wordprocessingDrawing" xmlns:w10="urn:schemas-microsoft-com:office:word" xmlns:w="http://schemas.openxmlformats.org/wordprocessingml/2006/main" xmlns:w14="http://schemas.microsoft.com/office/word/2010/wordml" xmlns:wpg="http://schemas.microsoft.com/office/word/2010/wordprocessingGroup" xmlns:wpi="http://schemas.microsoft.com/office/word/2010/wordprocessingInk" xmlns:wne="http://schemas.microsoft.com/office/word/2006/wordml" xmlns:wps="http://schemas.microsoft.com/office/word/2010/wordprocessingShape" mc:Ignorable="w14 wp14">
+<w:document xmlns:wpc="http://schemas.microsoft.com/office/word/2010/wordprocessingCanvas" xmlns:cx="http://schemas.microsoft.com/office/drawing/2014/chartex" xmlns:cx1="http://schemas.microsoft.com/office/drawing/2015/9/8/chartex" xmlns:cx2="http://schemas.microsoft.com/office/drawing/2015/10/21/chartex" xmlns:cx3="http://schemas.microsoft.com/office/drawing/2016/5/9/chartex" xmlns:cx4="http://schemas.microsoft.com/office/drawing/2016/5/10/chartex" xmlns:cx5="http://schemas.microsoft.com/office/drawing/2016/5/11/chartex" xmlns:cx6="http://schemas.microsoft.com/office/drawing/2016/5/12/chartex" xmlns:cx7="http://schemas.microsoft.com/office/drawing/2016/5/13/chartex" xmlns:cx8="http://schemas.microsoft.com/office/drawing/2016/5/14/chartex" xmlns:mc="http://schemas.openxmlformats.org/markup-compatibility/2006" xmlns:aink="http://schemas.microsoft.com/office/drawing/2016/ink" xmlns:am3d="http://schemas.microsoft.com/office/drawing/2017/model3d" xmlns:o="urn:schemas-microsoft-com:office:office" xmlns:r="http://schemas.openxmlformats.org/officeDocument/2006/relationships" xmlns:m="http://schemas.openxmlformats.org/officeDocument/2006/math" xmlns:v="urn:schemas-microsoft-com:vml" xmlns:wp14="http://schemas.microsoft.com/office/word/2010/wordprocessingDrawing" xmlns:wp="http://schemas.openxmlformats.org/drawingml/2006/wordprocessingDrawing" xmlns:w10="urn:schemas-microsoft-com:office:word" xmlns:w="http://schemas.openxmlformats.org/wordprocessingml/2006/main" xmlns:w14="http://schemas.microsoft.com/office/word/2010/wordml" xmlns:w15="http://schemas.microsoft.com/office/word/2012/wordml" xmlns:w16cex="http://schemas.microsoft.com/office/word/2018/wordml/cex" xmlns:w16cid="http://schemas.microsoft.com/office/word/2016/wordml/cid" xmlns:w16="http://schemas.microsoft.com/office/word/2018/wordml" xmlns:w16se="http://schemas.microsoft.com/office/word/2015/wordml/symex" xmlns:wpg="http://schemas.microsoft.com/office/word/2010/wordprocessingGroup" xmlns:wpi="http://schemas.microsoft.com/office/word/2010/wordprocessingInk" xmlns:wne="http://schemas.microsoft.com/office/word/2006/wordml" xmlns:wps="http://schemas.microsoft.com/office/word/2010/wordprocessingShape" mc:Ignorable="w14 w15 w16se w16cid w16 w16cex wp14">
   <w:body>
     <w:p>
       <w:pPr>
@@ -34,6 +34,46 @@
           <w:szCs w:val="24"/>
         </w:rPr>
         <w:t xml:space="preserve"> Título del proyecto:</w:t>
+      </w:r>
+      <w:r>
+        <w:rPr>
+          <w:rFonts w:ascii="Arial" w:hAnsi="Arial" w:cs="Arial"/>
+          <w:sz w:val="24"/>
+          <w:szCs w:val="24"/>
+        </w:rPr>
+        <w:t xml:space="preserve"> </w:t>
+      </w:r>
+      <w:r>
+        <w:rPr>
+          <w:rFonts w:ascii="Arial" w:hAnsi="Arial" w:cs="Arial"/>
+          <w:b w:val="0"/>
+          <w:bCs w:val="0"/>
+          <w:sz w:val="24"/>
+          <w:szCs w:val="24"/>
+        </w:rPr>
+        <w:t>${</w:t>
+      </w:r>
+      <w:proofErr w:type="spellStart"/>
+      <w:r>
+        <w:rPr>
+          <w:rFonts w:ascii="Arial" w:hAnsi="Arial" w:cs="Arial"/>
+          <w:b w:val="0"/>
+          <w:bCs w:val="0"/>
+          <w:sz w:val="24"/>
+          <w:szCs w:val="24"/>
+        </w:rPr>
+        <w:t>tituloProyect</w:t>
+      </w:r>
+      <w:proofErr w:type="spellEnd"/>
+      <w:r>
+        <w:rPr>
+          <w:rFonts w:ascii="Arial" w:hAnsi="Arial" w:cs="Arial"/>
+          <w:b w:val="0"/>
+          <w:bCs w:val="0"/>
+          <w:sz w:val="24"/>
+          <w:szCs w:val="24"/>
+        </w:rPr>
+        <w:t>}</w:t>
       </w:r>
     </w:p>
     <w:p>
@@ -95,6 +135,7 @@
         <w:jc w:val="left"/>
         <w:rPr>
           <w:rFonts w:cs="Arial"/>
+          <w:caps w:val="0"/>
           <w:sz w:val="24"/>
           <w:szCs w:val="24"/>
         </w:rPr>
@@ -127,11 +168,55 @@
     </w:p>
     <w:p>
       <w:pPr>
+        <w:pStyle w:val="Ttulo4"/>
+        <w:ind w:firstLine="708"/>
+        <w:rPr>
+          <w:rFonts w:ascii="Arial" w:hAnsi="Arial" w:cs="Arial"/>
+          <w:sz w:val="24"/>
+          <w:szCs w:val="24"/>
+        </w:rPr>
+      </w:pPr>
+      <w:r>
+        <w:rPr>
+          <w:rFonts w:ascii="Arial" w:hAnsi="Arial" w:cs="Arial"/>
+          <w:b w:val="0"/>
+          <w:bCs w:val="0"/>
+          <w:sz w:val="24"/>
+          <w:szCs w:val="24"/>
+        </w:rPr>
+        <w:t>${</w:t>
+      </w:r>
+      <w:proofErr w:type="spellStart"/>
+      <w:r>
+        <w:rPr>
+          <w:rFonts w:ascii="Arial" w:hAnsi="Arial" w:cs="Arial"/>
+          <w:b w:val="0"/>
+          <w:bCs w:val="0"/>
+          <w:sz w:val="24"/>
+          <w:szCs w:val="24"/>
+        </w:rPr>
+        <w:t>objGeneral</w:t>
+      </w:r>
+      <w:proofErr w:type="spellEnd"/>
+      <w:r>
+        <w:rPr>
+          <w:rFonts w:ascii="Arial" w:hAnsi="Arial" w:cs="Arial"/>
+          <w:b w:val="0"/>
+          <w:bCs w:val="0"/>
+          <w:sz w:val="24"/>
+          <w:szCs w:val="24"/>
+        </w:rPr>
+        <w:t>}</w:t>
+      </w:r>
+    </w:p>
+    <w:p>
+      <w:pPr>
         <w:pStyle w:val="Ttulo"/>
         <w:ind w:left="708"/>
         <w:jc w:val="left"/>
         <w:rPr>
           <w:rFonts w:cs="Arial"/>
+          <w:caps w:val="0"/>
           <w:sz w:val="24"/>
           <w:szCs w:val="24"/>
         </w:rPr>
@@ -164,6 +249,50 @@
     </w:p>
     <w:p>
       <w:pPr>
+        <w:pStyle w:val="Ttulo4"/>
+        <w:ind w:firstLine="708"/>
+        <w:rPr>
+          <w:rFonts w:ascii="Arial" w:hAnsi="Arial" w:cs="Arial"/>
+          <w:sz w:val="24"/>
+          <w:szCs w:val="24"/>
+          <w:u w:val="single"/>
+        </w:rPr>
+      </w:pPr>
+      <w:r>
+        <w:rPr>
+          <w:rFonts w:ascii="Arial" w:hAnsi="Arial" w:cs="Arial"/>
+          <w:b w:val="0"/>
+          <w:bCs w:val="0"/>
+          <w:sz w:val="24"/>
+          <w:szCs w:val="24"/>
+        </w:rPr>
+        <w:t>${</w:t>
+      </w:r>
+      <w:proofErr w:type="spellStart"/>
+      <w:r>
+        <w:rPr>
+          <w:rFonts w:ascii="Arial" w:hAnsi="Arial" w:cs="Arial"/>
+          <w:b w:val="0"/>
+          <w:bCs w:val="0"/>
+          <w:sz w:val="24"/>
+          <w:szCs w:val="24"/>
+        </w:rPr>
+        <w:t>objEspecifico</w:t>
+      </w:r>
+      <w:proofErr w:type="spellEnd"/>
+      <w:r>
+        <w:rPr>
+          <w:rFonts w:ascii="Arial" w:hAnsi="Arial" w:cs="Arial"/>
+          <w:b w:val="0"/>
+          <w:bCs w:val="0"/>
+          <w:sz w:val="24"/>
+          <w:szCs w:val="24"/>
+        </w:rPr>
+        <w:t>}</w:t>
+      </w:r>
+    </w:p>
+    <w:p>
+      <w:pPr>
         <w:pStyle w:val="Ttulo"/>
         <w:jc w:val="left"/>
         <w:rPr>
@@ -197,6 +326,48 @@
           <w:szCs w:val="24"/>
         </w:rPr>
         <w:t>Justificación</w:t>
+      </w:r>
+    </w:p>
+    <w:p>
+      <w:pPr>
+        <w:pStyle w:val="Ttulo4"/>
+        <w:rPr>
+          <w:rFonts w:ascii="Arial" w:hAnsi="Arial" w:cs="Arial"/>
+          <w:sz w:val="24"/>
+          <w:szCs w:val="24"/>
+        </w:rPr>
+      </w:pPr>
+      <w:r>
+        <w:rPr>
+          <w:rFonts w:ascii="Arial" w:hAnsi="Arial" w:cs="Arial"/>
+          <w:b w:val="0"/>
+          <w:bCs w:val="0"/>
+          <w:sz w:val="24"/>
+          <w:szCs w:val="24"/>
+        </w:rPr>
+        <w:t>${</w:t>
+      </w:r>
+      <w:proofErr w:type="spellStart"/>
+      <w:r>
+        <w:rPr>
+          <w:rFonts w:ascii="Arial" w:hAnsi="Arial" w:cs="Arial"/>
+          <w:b w:val="0"/>
+          <w:bCs w:val="0"/>
+          <w:sz w:val="24"/>
+          <w:szCs w:val="24"/>
+        </w:rPr>
+        <w:t>justificacion</w:t>
+      </w:r>
+      <w:proofErr w:type="spellEnd"/>
+      <w:r>
+        <w:rPr>
+          <w:rFonts w:ascii="Arial" w:hAnsi="Arial" w:cs="Arial"/>
+          <w:b w:val="0"/>
+          <w:bCs w:val="0"/>
+          <w:sz w:val="24"/>
+          <w:szCs w:val="24"/>
+        </w:rPr>
+        <w:t>}</w:t>
       </w:r>
     </w:p>
     <w:p>
@@ -4866,7 +5037,7 @@
         <mc:AlternateContent>
           <mc:Choice Requires="wps">
             <w:drawing>
-              <wp:anchor distT="0" distB="0" distL="114300" distR="114300" simplePos="0" relativeHeight="251657216" behindDoc="0" locked="0" layoutInCell="0" allowOverlap="1">
+              <wp:anchor distT="0" distB="0" distL="114300" distR="114300" simplePos="0" relativeHeight="251657216" behindDoc="0" locked="0" layoutInCell="0" allowOverlap="1" wp14:anchorId="056BF714" wp14:editId="19F262A8">
                 <wp:simplePos x="0" y="0"/>
                 <wp:positionH relativeFrom="column">
                   <wp:posOffset>-74295</wp:posOffset>
@@ -4930,9 +5101,9 @@
               </wp:anchor>
             </w:drawing>
           </mc:Choice>
-          <mc:Fallback xmlns:w15="http://schemas.microsoft.com/office/word/2012/wordml">
+          <mc:Fallback>
             <w:pict>
-              <v:line w14:anchorId="3BDDA675" id="Line 116" o:spid="_x0000_s1026" style="position:absolute;z-index:251657216;visibility:visible;mso-wrap-style:square;mso-width-percent:0;mso-height-percent:0;mso-wrap-distance-left:9pt;mso-wrap-distance-top:0;mso-wrap-distance-right:9pt;mso-wrap-distance-bottom:0;mso-position-horizontal:absolute;mso-position-horizontal-relative:text;mso-position-vertical:absolute;mso-position-vertical-relative:text;mso-width-percent:0;mso-height-percent:0;mso-width-relative:page;mso-height-relative:page" from="-5.85pt,7.15pt" to="-5.85pt,71.95pt" o:gfxdata="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" o:allowincell="f" stroked="f"/>
+              <v:line w14:anchorId="40E81F8A" id="Line 116" o:spid="_x0000_s1026" style="position:absolute;z-index:251657216;visibility:visible;mso-wrap-style:square;mso-width-percent:0;mso-height-percent:0;mso-wrap-distance-left:9pt;mso-wrap-distance-top:0;mso-wrap-distance-right:9pt;mso-wrap-distance-bottom:0;mso-position-horizontal:absolute;mso-position-horizontal-relative:text;mso-position-vertical:absolute;mso-position-vertical-relative:text;mso-width-percent:0;mso-height-percent:0;mso-width-relative:page;mso-height-relative:page" from="-5.85pt,7.15pt" to="-5.85pt,71.95pt" o:gfxdata="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" o:allowincell="f" stroked="f"/>
             </w:pict>
           </mc:Fallback>
         </mc:AlternateContent>
@@ -5098,7 +5269,7 @@
         <mc:AlternateContent>
           <mc:Choice Requires="wps">
             <w:drawing>
-              <wp:anchor distT="0" distB="0" distL="114300" distR="114300" simplePos="0" relativeHeight="251658240" behindDoc="0" locked="0" layoutInCell="0" allowOverlap="1">
+              <wp:anchor distT="0" distB="0" distL="114300" distR="114300" simplePos="0" relativeHeight="251658240" behindDoc="0" locked="0" layoutInCell="0" allowOverlap="1" wp14:anchorId="02BF76D7" wp14:editId="063EC53D">
                 <wp:simplePos x="0" y="0"/>
                 <wp:positionH relativeFrom="column">
                   <wp:posOffset>-74295</wp:posOffset>
@@ -5162,9 +5333,9 @@
               </wp:anchor>
             </w:drawing>
           </mc:Choice>
-          <mc:Fallback xmlns:w15="http://schemas.microsoft.com/office/word/2012/wordml">
+          <mc:Fallback>
             <w:pict>
-              <v:line w14:anchorId="60D96FF5" id="Line 117" o:spid="_x0000_s1026" style="position:absolute;z-index:251658240;visibility:visible;mso-wrap-style:square;mso-width-percent:0;mso-height-percent:0;mso-wrap-distance-left:9pt;mso-wrap-distance-top:0;mso-wrap-distance-right:9pt;mso-wrap-distance-bottom:0;mso-position-horizontal:absolute;mso-position-horizontal-relative:text;mso-position-vertical:absolute;mso-position-vertical-relative:text;mso-width-percent:0;mso-height-percent:0;mso-width-relative:page;mso-height-relative:page" from="-5.85pt,7.15pt" to="-5.85pt,71.95pt" o:gfxdata="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" o:allowincell="f" stroked="f"/>
+              <v:line w14:anchorId="0DF4407F" id="Line 117" o:spid="_x0000_s1026" style="position:absolute;z-index:251658240;visibility:visible;mso-wrap-style:square;mso-width-percent:0;mso-height-percent:0;mso-wrap-distance-left:9pt;mso-wrap-distance-top:0;mso-wrap-distance-right:9pt;mso-wrap-distance-bottom:0;mso-position-horizontal:absolute;mso-position-horizontal-relative:text;mso-position-vertical:absolute;mso-position-vertical-relative:text;mso-width-percent:0;mso-height-percent:0;mso-width-relative:page;mso-height-relative:page" from="-5.85pt,7.15pt" to="-5.85pt,71.95pt" o:gfxdata="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" o:allowincell="f" stroked="f"/>
             </w:pict>
           </mc:Fallback>
         </mc:AlternateContent>
@@ -5303,12 +5474,206 @@
           </w:tcPr>
           <w:p>
             <w:pPr>
+              <w:pStyle w:val="Ttulo4"/>
+              <w:rPr>
+                <w:rFonts w:ascii="Arial" w:hAnsi="Arial" w:cs="Arial"/>
+                <w:sz w:val="24"/>
+                <w:szCs w:val="24"/>
+              </w:rPr>
+            </w:pPr>
+            <w:r>
+              <w:rPr>
+                <w:rFonts w:ascii="Arial" w:hAnsi="Arial" w:cs="Arial"/>
+                <w:b w:val="0"/>
+                <w:bCs w:val="0"/>
+                <w:sz w:val="24"/>
+                <w:szCs w:val="24"/>
+              </w:rPr>
+              <w:t>${</w:t>
+            </w:r>
+            <w:proofErr w:type="spellStart"/>
+            <w:r>
+              <w:rPr>
+                <w:rFonts w:ascii="Arial" w:hAnsi="Arial" w:cs="Arial"/>
+                <w:b w:val="0"/>
+                <w:bCs w:val="0"/>
+                <w:sz w:val="24"/>
+                <w:szCs w:val="24"/>
+              </w:rPr>
+              <w:t>nombreEmpresa</w:t>
+            </w:r>
+            <w:proofErr w:type="spellEnd"/>
+            <w:r>
+              <w:rPr>
+                <w:rFonts w:ascii="Arial" w:hAnsi="Arial" w:cs="Arial"/>
+                <w:b w:val="0"/>
+                <w:bCs w:val="0"/>
+                <w:sz w:val="24"/>
+                <w:szCs w:val="24"/>
+              </w:rPr>
+              <w:t>}</w:t>
+            </w:r>
+          </w:p>
+        </w:tc>
+        <w:tc>
+          <w:tcPr>
+            <w:tcW w:w="3261" w:type="dxa"/>
+            <w:shd w:val="clear" w:color="auto" w:fill="F2F2F2" w:themeFill="background1" w:themeFillShade="F2"/>
+            <w:vAlign w:val="center"/>
+          </w:tcPr>
+          <w:p>
+            <w:pPr>
               <w:rPr>
                 <w:rFonts w:ascii="Arial" w:hAnsi="Arial" w:cs="Arial"/>
                 <w:b/>
                 <w:sz w:val="22"/>
               </w:rPr>
             </w:pPr>
+            <w:r>
+              <w:rPr>
+                <w:rFonts w:ascii="Arial" w:hAnsi="Arial" w:cs="Arial"/>
+                <w:b/>
+                <w:sz w:val="22"/>
+              </w:rPr>
+              <w:t xml:space="preserve">Área o departamento en </w:t>
+            </w:r>
+          </w:p>
+          <w:p>
+            <w:pPr>
+              <w:rPr>
+                <w:rFonts w:ascii="Arial" w:hAnsi="Arial" w:cs="Arial"/>
+                <w:b/>
+                <w:sz w:val="22"/>
+              </w:rPr>
+            </w:pPr>
+            <w:r>
+              <w:rPr>
+                <w:rFonts w:ascii="Arial" w:hAnsi="Arial" w:cs="Arial"/>
+                <w:b/>
+                <w:sz w:val="22"/>
+              </w:rPr>
+              <w:t>el que se desarrollará el proyecto</w:t>
+            </w:r>
+            <w:r>
+              <w:rPr>
+                <w:rFonts w:ascii="Arial" w:hAnsi="Arial" w:cs="Arial"/>
+                <w:b/>
+                <w:sz w:val="22"/>
+              </w:rPr>
+              <w:t>:</w:t>
+            </w:r>
+          </w:p>
+        </w:tc>
+        <w:tc>
+          <w:tcPr>
+            <w:tcW w:w="3118" w:type="dxa"/>
+            <w:vAlign w:val="center"/>
+          </w:tcPr>
+          <w:p>
+            <w:pPr>
+              <w:rPr>
+                <w:rFonts w:ascii="Arial" w:hAnsi="Arial" w:cs="Arial"/>
+                <w:sz w:val="22"/>
+              </w:rPr>
+            </w:pPr>
+            <w:r>
+              <w:rPr>
+                <w:rFonts w:ascii="Arial" w:hAnsi="Arial" w:cs="Arial"/>
+              </w:rPr>
+              <w:t>${</w:t>
+            </w:r>
+            <w:proofErr w:type="spellStart"/>
+            <w:r>
+              <w:rPr>
+                <w:rFonts w:ascii="Arial" w:hAnsi="Arial" w:cs="Arial"/>
+              </w:rPr>
+              <w:t>giroEmpresa</w:t>
+            </w:r>
+            <w:proofErr w:type="spellEnd"/>
+            <w:r>
+              <w:rPr>
+                <w:rFonts w:ascii="Arial" w:hAnsi="Arial" w:cs="Arial"/>
+              </w:rPr>
+              <w:t>}</w:t>
+            </w:r>
+          </w:p>
+        </w:tc>
+      </w:tr>
+      <w:tr>
+        <w:tc>
+          <w:tcPr>
+            <w:tcW w:w="2232" w:type="dxa"/>
+            <w:shd w:val="clear" w:color="auto" w:fill="F2F2F2" w:themeFill="background1" w:themeFillShade="F2"/>
+            <w:vAlign w:val="center"/>
+          </w:tcPr>
+          <w:p>
+            <w:pPr>
+              <w:rPr>
+                <w:rFonts w:ascii="Arial" w:hAnsi="Arial" w:cs="Arial"/>
+                <w:b/>
+                <w:sz w:val="22"/>
+              </w:rPr>
+            </w:pPr>
+            <w:r>
+              <w:rPr>
+                <w:rFonts w:ascii="Arial" w:hAnsi="Arial" w:cs="Arial"/>
+                <w:b/>
+                <w:sz w:val="22"/>
+              </w:rPr>
+              <w:t xml:space="preserve">Teléfono del asesor o responsable en </w:t>
+            </w:r>
+          </w:p>
+          <w:p>
+            <w:pPr>
+              <w:rPr>
+                <w:rFonts w:ascii="Arial" w:hAnsi="Arial" w:cs="Arial"/>
+                <w:b/>
+                <w:sz w:val="22"/>
+              </w:rPr>
+            </w:pPr>
+            <w:r>
+              <w:rPr>
+                <w:rFonts w:ascii="Arial" w:hAnsi="Arial" w:cs="Arial"/>
+                <w:b/>
+                <w:sz w:val="22"/>
+              </w:rPr>
+              <w:t>la organización:</w:t>
+            </w:r>
+          </w:p>
+        </w:tc>
+        <w:tc>
+          <w:tcPr>
+            <w:tcW w:w="4680" w:type="dxa"/>
+            <w:vAlign w:val="center"/>
+          </w:tcPr>
+          <w:p>
+            <w:pPr>
+              <w:rPr>
+                <w:rFonts w:ascii="Arial" w:hAnsi="Arial" w:cs="Arial"/>
+                <w:b/>
+                <w:sz w:val="22"/>
+              </w:rPr>
+            </w:pPr>
+            <w:r>
+              <w:rPr>
+                <w:rFonts w:ascii="Arial" w:hAnsi="Arial" w:cs="Arial"/>
+              </w:rPr>
+              <w:t>${</w:t>
+            </w:r>
+            <w:proofErr w:type="spellStart"/>
+            <w:r>
+              <w:rPr>
+                <w:rFonts w:ascii="Arial" w:hAnsi="Arial" w:cs="Arial"/>
+              </w:rPr>
+              <w:t>teleTitular</w:t>
+            </w:r>
+            <w:proofErr w:type="spellEnd"/>
+            <w:r>
+              <w:rPr>
+                <w:rFonts w:ascii="Arial" w:hAnsi="Arial" w:cs="Arial"/>
+              </w:rPr>
+              <w:t>}</w:t>
+            </w:r>
           </w:p>
         </w:tc>
         <w:tc>
@@ -5331,145 +5696,42 @@
                 <w:b/>
                 <w:sz w:val="22"/>
               </w:rPr>
-              <w:t xml:space="preserve">Área o departamento en </w:t>
-            </w:r>
-          </w:p>
-          <w:p>
-            <w:pPr>
-              <w:rPr>
-                <w:rFonts w:ascii="Arial" w:hAnsi="Arial" w:cs="Arial"/>
-                <w:b/>
+              <w:t>Correo Electrónico del asesor externo:</w:t>
+            </w:r>
+          </w:p>
+        </w:tc>
+        <w:tc>
+          <w:tcPr>
+            <w:tcW w:w="3118" w:type="dxa"/>
+            <w:vAlign w:val="center"/>
+          </w:tcPr>
+          <w:p>
+            <w:pPr>
+              <w:rPr>
+                <w:rFonts w:ascii="Arial" w:hAnsi="Arial" w:cs="Arial"/>
                 <w:sz w:val="22"/>
               </w:rPr>
             </w:pPr>
             <w:r>
               <w:rPr>
                 <w:rFonts w:ascii="Arial" w:hAnsi="Arial" w:cs="Arial"/>
-                <w:b/>
-                <w:sz w:val="22"/>
-              </w:rPr>
-              <w:t>el que se desarrollará el proyecto</w:t>
-            </w:r>
-            <w:r>
-              <w:rPr>
-                <w:rFonts w:ascii="Arial" w:hAnsi="Arial" w:cs="Arial"/>
-                <w:b/>
-                <w:sz w:val="22"/>
-              </w:rPr>
-              <w:t>:</w:t>
-            </w:r>
-          </w:p>
-        </w:tc>
-        <w:tc>
-          <w:tcPr>
-            <w:tcW w:w="3118" w:type="dxa"/>
-            <w:vAlign w:val="center"/>
-          </w:tcPr>
-          <w:p>
-            <w:pPr>
-              <w:rPr>
-                <w:rFonts w:ascii="Arial" w:hAnsi="Arial" w:cs="Arial"/>
-                <w:b/>
-                <w:sz w:val="22"/>
-              </w:rPr>
-            </w:pPr>
-          </w:p>
-        </w:tc>
-      </w:tr>
-      <w:tr>
-        <w:tc>
-          <w:tcPr>
-            <w:tcW w:w="2232" w:type="dxa"/>
-            <w:shd w:val="clear" w:color="auto" w:fill="F2F2F2" w:themeFill="background1" w:themeFillShade="F2"/>
-            <w:vAlign w:val="center"/>
-          </w:tcPr>
-          <w:p>
-            <w:pPr>
-              <w:rPr>
-                <w:rFonts w:ascii="Arial" w:hAnsi="Arial" w:cs="Arial"/>
-                <w:b/>
-                <w:sz w:val="22"/>
-              </w:rPr>
-            </w:pPr>
-            <w:r>
-              <w:rPr>
-                <w:rFonts w:ascii="Arial" w:hAnsi="Arial" w:cs="Arial"/>
-                <w:b/>
-                <w:sz w:val="22"/>
-              </w:rPr>
-              <w:t xml:space="preserve">Teléfono del asesor o responsable en </w:t>
-            </w:r>
-          </w:p>
-          <w:p>
-            <w:pPr>
-              <w:rPr>
-                <w:rFonts w:ascii="Arial" w:hAnsi="Arial" w:cs="Arial"/>
-                <w:b/>
-                <w:sz w:val="22"/>
-              </w:rPr>
-            </w:pPr>
-            <w:r>
-              <w:rPr>
-                <w:rFonts w:ascii="Arial" w:hAnsi="Arial" w:cs="Arial"/>
-                <w:b/>
-                <w:sz w:val="22"/>
-              </w:rPr>
-              <w:t>la organización:</w:t>
-            </w:r>
-          </w:p>
-        </w:tc>
-        <w:tc>
-          <w:tcPr>
-            <w:tcW w:w="4680" w:type="dxa"/>
-            <w:vAlign w:val="center"/>
-          </w:tcPr>
-          <w:p>
-            <w:pPr>
-              <w:rPr>
-                <w:rFonts w:ascii="Arial" w:hAnsi="Arial" w:cs="Arial"/>
-                <w:b/>
-                <w:sz w:val="22"/>
-              </w:rPr>
-            </w:pPr>
-          </w:p>
-        </w:tc>
-        <w:tc>
-          <w:tcPr>
-            <w:tcW w:w="3261" w:type="dxa"/>
-            <w:shd w:val="clear" w:color="auto" w:fill="F2F2F2" w:themeFill="background1" w:themeFillShade="F2"/>
-            <w:vAlign w:val="center"/>
-          </w:tcPr>
-          <w:p>
-            <w:pPr>
-              <w:rPr>
-                <w:rFonts w:ascii="Arial" w:hAnsi="Arial" w:cs="Arial"/>
-                <w:b/>
-                <w:sz w:val="22"/>
-              </w:rPr>
-            </w:pPr>
-            <w:r>
-              <w:rPr>
-                <w:rFonts w:ascii="Arial" w:hAnsi="Arial" w:cs="Arial"/>
-                <w:b/>
-                <w:sz w:val="22"/>
-              </w:rPr>
-              <w:t>Correo Electrónico del asesor externo:</w:t>
-            </w:r>
-          </w:p>
-        </w:tc>
-        <w:tc>
-          <w:tcPr>
-            <w:tcW w:w="3118" w:type="dxa"/>
-            <w:vAlign w:val="center"/>
-          </w:tcPr>
-          <w:p>
-            <w:pPr>
-              <w:rPr>
-                <w:rFonts w:ascii="Arial" w:hAnsi="Arial" w:cs="Arial"/>
-                <w:b/>
-                <w:sz w:val="22"/>
-              </w:rPr>
-            </w:pPr>
+              </w:rPr>
+              <w:t>${</w:t>
+            </w:r>
+            <w:proofErr w:type="spellStart"/>
+            <w:r>
+              <w:rPr>
+                <w:rFonts w:ascii="Arial" w:hAnsi="Arial" w:cs="Arial"/>
+              </w:rPr>
+              <w:t>emailAsesor</w:t>
+            </w:r>
+            <w:proofErr w:type="spellEnd"/>
+            <w:r>
+              <w:rPr>
+                <w:rFonts w:ascii="Arial" w:hAnsi="Arial" w:cs="Arial"/>
+              </w:rPr>
+              <w:t>}</w:t>
+            </w:r>
           </w:p>
         </w:tc>
       </w:tr>
@@ -5510,49 +5772,73 @@
             <w:pPr>
               <w:rPr>
                 <w:rFonts w:ascii="Arial" w:hAnsi="Arial" w:cs="Arial"/>
+                <w:sz w:val="22"/>
+              </w:rPr>
+            </w:pPr>
+            <w:r>
+              <w:rPr>
+                <w:rFonts w:ascii="Arial" w:hAnsi="Arial" w:cs="Arial"/>
+              </w:rPr>
+              <w:t>${</w:t>
+            </w:r>
+            <w:proofErr w:type="spellStart"/>
+            <w:r>
+              <w:rPr>
+                <w:rFonts w:ascii="Arial" w:hAnsi="Arial" w:cs="Arial"/>
+              </w:rPr>
+              <w:t>domicilioEmpresa</w:t>
+            </w:r>
+            <w:proofErr w:type="spellEnd"/>
+            <w:r>
+              <w:rPr>
+                <w:rFonts w:ascii="Arial" w:hAnsi="Arial" w:cs="Arial"/>
+              </w:rPr>
+              <w:t>}</w:t>
+            </w:r>
+          </w:p>
+        </w:tc>
+        <w:tc>
+          <w:tcPr>
+            <w:tcW w:w="3261" w:type="dxa"/>
+            <w:shd w:val="clear" w:color="auto" w:fill="F2F2F2" w:themeFill="background1" w:themeFillShade="F2"/>
+            <w:vAlign w:val="center"/>
+          </w:tcPr>
+          <w:p>
+            <w:pPr>
+              <w:rPr>
+                <w:rFonts w:ascii="Arial" w:hAnsi="Arial" w:cs="Arial"/>
                 <w:b/>
                 <w:sz w:val="22"/>
               </w:rPr>
             </w:pPr>
-          </w:p>
-        </w:tc>
-        <w:tc>
-          <w:tcPr>
-            <w:tcW w:w="3261" w:type="dxa"/>
-            <w:shd w:val="clear" w:color="auto" w:fill="F2F2F2" w:themeFill="background1" w:themeFillShade="F2"/>
-            <w:vAlign w:val="center"/>
-          </w:tcPr>
-          <w:p>
-            <w:pPr>
+            <w:r>
               <w:rPr>
                 <w:rFonts w:ascii="Arial" w:hAnsi="Arial" w:cs="Arial"/>
                 <w:b/>
                 <w:sz w:val="22"/>
               </w:rPr>
-            </w:pPr>
-            <w:r>
-              <w:rPr>
-                <w:rFonts w:ascii="Arial" w:hAnsi="Arial" w:cs="Arial"/>
-                <w:b/>
+              <w:t>Periodo de Ejecución:</w:t>
+            </w:r>
+          </w:p>
+        </w:tc>
+        <w:tc>
+          <w:tcPr>
+            <w:tcW w:w="3118" w:type="dxa"/>
+            <w:vAlign w:val="center"/>
+          </w:tcPr>
+          <w:p>
+            <w:pPr>
+              <w:rPr>
+                <w:rFonts w:ascii="Arial" w:hAnsi="Arial" w:cs="Arial"/>
                 <w:sz w:val="22"/>
               </w:rPr>
-              <w:t>Periodo de Ejecución:</w:t>
-            </w:r>
-          </w:p>
-        </w:tc>
-        <w:tc>
-          <w:tcPr>
-            <w:tcW w:w="3118" w:type="dxa"/>
-            <w:vAlign w:val="center"/>
-          </w:tcPr>
-          <w:p>
-            <w:pPr>
-              <w:rPr>
-                <w:rFonts w:ascii="Arial" w:hAnsi="Arial" w:cs="Arial"/>
-                <w:b/>
-                <w:sz w:val="22"/>
-              </w:rPr>
-            </w:pPr>
+            </w:pPr>
+            <w:r>
+              <w:rPr>
+                <w:rFonts w:ascii="Arial" w:hAnsi="Arial" w:cs="Arial"/>
+              </w:rPr>
+              <w:t>${periodo}</w:t>
+            </w:r>
           </w:p>
         </w:tc>
       </w:tr>
@@ -6017,8 +6303,6 @@
                 <w:szCs w:val="18"/>
               </w:rPr>
             </w:pPr>
-            <w:bookmarkStart w:id="0" w:name="_GoBack"/>
-            <w:bookmarkEnd w:id="0"/>
           </w:p>
           <w:p>
             <w:pPr>
@@ -6037,27 +6321,7 @@
                 <w:sz w:val="18"/>
                 <w:szCs w:val="18"/>
               </w:rPr>
-              <w:t xml:space="preserve">M. en </w:t>
-            </w:r>
-            <w:proofErr w:type="spellStart"/>
-            <w:r>
-              <w:rPr>
-                <w:rFonts w:ascii="Arial" w:hAnsi="Arial" w:cs="Arial"/>
-                <w:b/>
-                <w:sz w:val="18"/>
-                <w:szCs w:val="18"/>
-              </w:rPr>
-              <w:t>ISIC</w:t>
-            </w:r>
-            <w:proofErr w:type="spellEnd"/>
-            <w:r>
-              <w:rPr>
-                <w:rFonts w:ascii="Arial" w:hAnsi="Arial" w:cs="Arial"/>
-                <w:b/>
-                <w:sz w:val="18"/>
-                <w:szCs w:val="18"/>
-              </w:rPr>
-              <w:t>. JORGE BRITO MONROY</w:t>
+              <w:t>M. en ISIC. JORGE BRITO MONROY</w:t>
             </w:r>
           </w:p>
           <w:p>
@@ -6112,8 +6376,8 @@
       </w:pPr>
     </w:p>
     <w:sectPr>
-      <w:headerReference w:type="default" r:id="rId9"/>
-      <w:footerReference w:type="default" r:id="rId10"/>
+      <w:headerReference w:type="default" r:id="rId8"/>
+      <w:footerReference w:type="default" r:id="rId9"/>
       <w:pgSz w:w="15840" w:h="12240" w:orient="landscape"/>
       <w:pgMar w:top="1181" w:right="1523" w:bottom="1134" w:left="1418" w:header="426" w:footer="211" w:gutter="0"/>
       <w:cols w:space="720"/>
@@ -6124,7 +6388,7 @@
 </file>
 
 <file path=word/endnotes.xml><?xml version="1.0" encoding="utf-8"?>
-<w:endnotes xmlns:wpc="http://schemas.microsoft.com/office/word/2010/wordprocessingCanvas" xmlns:mc="http://schemas.openxmlformats.org/markup-compatibility/2006" xmlns:o="urn:schemas-microsoft-com:office:office" xmlns:r="http://schemas.openxmlformats.org/officeDocument/2006/relationships" xmlns:m="http://schemas.openxmlformats.org/officeDocument/2006/math" xmlns:v="urn:schemas-microsoft-com:vml" xmlns:wp14="http://schemas.microsoft.com/office/word/2010/wordprocessingDrawing" xmlns:wp="http://schemas.openxmlformats.org/drawingml/2006/wordprocessingDrawing" xmlns:w10="urn:schemas-microsoft-com:office:word" xmlns:w="http://schemas.openxmlformats.org/wordprocessingml/2006/main" xmlns:w14="http://schemas.microsoft.com/office/word/2010/wordml" xmlns:wpg="http://schemas.microsoft.com/office/word/2010/wordprocessingGroup" xmlns:wpi="http://schemas.microsoft.com/office/word/2010/wordprocessingInk" xmlns:wne="http://schemas.microsoft.com/office/word/2006/wordml" xmlns:wps="http://schemas.microsoft.com/office/word/2010/wordprocessingShape" mc:Ignorable="w14 wp14">
+<w:endnotes xmlns:wpc="http://schemas.microsoft.com/office/word/2010/wordprocessingCanvas" xmlns:cx="http://schemas.microsoft.com/office/drawing/2014/chartex" xmlns:cx1="http://schemas.microsoft.com/office/drawing/2015/9/8/chartex" xmlns:cx2="http://schemas.microsoft.com/office/drawing/2015/10/21/chartex" xmlns:cx3="http://schemas.microsoft.com/office/drawing/2016/5/9/chartex" xmlns:cx4="http://schemas.microsoft.com/office/drawing/2016/5/10/chartex" xmlns:cx5="http://schemas.microsoft.com/office/drawing/2016/5/11/chartex" xmlns:cx6="http://schemas.microsoft.com/office/drawing/2016/5/12/chartex" xmlns:cx7="http://schemas.microsoft.com/office/drawing/2016/5/13/chartex" xmlns:cx8="http://schemas.microsoft.com/office/drawing/2016/5/14/chartex" xmlns:mc="http://schemas.openxmlformats.org/markup-compatibility/2006" xmlns:aink="http://schemas.microsoft.com/office/drawing/2016/ink" xmlns:am3d="http://schemas.microsoft.com/office/drawing/2017/model3d" xmlns:o="urn:schemas-microsoft-com:office:office" xmlns:r="http://schemas.openxmlformats.org/officeDocument/2006/relationships" xmlns:m="http://schemas.openxmlformats.org/officeDocument/2006/math" xmlns:v="urn:schemas-microsoft-com:vml" xmlns:wp14="http://schemas.microsoft.com/office/word/2010/wordprocessingDrawing" xmlns:wp="http://schemas.openxmlformats.org/drawingml/2006/wordprocessingDrawing" xmlns:w10="urn:schemas-microsoft-com:office:word" xmlns:w="http://schemas.openxmlformats.org/wordprocessingml/2006/main" xmlns:w14="http://schemas.microsoft.com/office/word/2010/wordml" xmlns:w15="http://schemas.microsoft.com/office/word/2012/wordml" xmlns:w16cex="http://schemas.microsoft.com/office/word/2018/wordml/cex" xmlns:w16cid="http://schemas.microsoft.com/office/word/2016/wordml/cid" xmlns:w16="http://schemas.microsoft.com/office/word/2018/wordml" xmlns:w16se="http://schemas.microsoft.com/office/word/2015/wordml/symex" xmlns:wpg="http://schemas.microsoft.com/office/word/2010/wordprocessingGroup" xmlns:wpi="http://schemas.microsoft.com/office/word/2010/wordprocessingInk" xmlns:wne="http://schemas.microsoft.com/office/word/2006/wordml" xmlns:wps="http://schemas.microsoft.com/office/word/2010/wordprocessingShape" mc:Ignorable="w14 w15 w16se w16cid w16 w16cex wp14">
   <w:endnote w:type="separator" w:id="-1">
     <w:p>
       <w:r>
@@ -6143,7 +6407,7 @@
 </file>
 
 <file path=word/footer1.xml><?xml version="1.0" encoding="utf-8"?>
-<w:ftr xmlns:wpc="http://schemas.microsoft.com/office/word/2010/wordprocessingCanvas" xmlns:mc="http://schemas.openxmlformats.org/markup-compatibility/2006" xmlns:o="urn:schemas-microsoft-com:office:office" xmlns:r="http://schemas.openxmlformats.org/officeDocument/2006/relationships" xmlns:m="http://schemas.openxmlformats.org/officeDocument/2006/math" xmlns:v="urn:schemas-microsoft-com:vml" xmlns:wp14="http://schemas.microsoft.com/office/word/2010/wordprocessingDrawing" xmlns:wp="http://schemas.openxmlformats.org/drawingml/2006/wordprocessingDrawing" xmlns:w10="urn:schemas-microsoft-com:office:word" xmlns:w="http://schemas.openxmlformats.org/wordprocessingml/2006/main" xmlns:w14="http://schemas.microsoft.com/office/word/2010/wordml" xmlns:wpg="http://schemas.microsoft.com/office/word/2010/wordprocessingGroup" xmlns:wpi="http://schemas.microsoft.com/office/word/2010/wordprocessingInk" xmlns:wne="http://schemas.microsoft.com/office/word/2006/wordml" xmlns:wps="http://schemas.microsoft.com/office/word/2010/wordprocessingShape" mc:Ignorable="w14 wp14">
+<w:ftr xmlns:wpc="http://schemas.microsoft.com/office/word/2010/wordprocessingCanvas" xmlns:cx="http://schemas.microsoft.com/office/drawing/2014/chartex" xmlns:cx1="http://schemas.microsoft.com/office/drawing/2015/9/8/chartex" xmlns:cx2="http://schemas.microsoft.com/office/drawing/2015/10/21/chartex" xmlns:cx3="http://schemas.microsoft.com/office/drawing/2016/5/9/chartex" xmlns:cx4="http://schemas.microsoft.com/office/drawing/2016/5/10/chartex" xmlns:cx5="http://schemas.microsoft.com/office/drawing/2016/5/11/chartex" xmlns:cx6="http://schemas.microsoft.com/office/drawing/2016/5/12/chartex" xmlns:cx7="http://schemas.microsoft.com/office/drawing/2016/5/13/chartex" xmlns:cx8="http://schemas.microsoft.com/office/drawing/2016/5/14/chartex" xmlns:mc="http://schemas.openxmlformats.org/markup-compatibility/2006" xmlns:aink="http://schemas.microsoft.com/office/drawing/2016/ink" xmlns:am3d="http://schemas.microsoft.com/office/drawing/2017/model3d" xmlns:o="urn:schemas-microsoft-com:office:office" xmlns:r="http://schemas.openxmlformats.org/officeDocument/2006/relationships" xmlns:m="http://schemas.openxmlformats.org/officeDocument/2006/math" xmlns:v="urn:schemas-microsoft-com:vml" xmlns:wp14="http://schemas.microsoft.com/office/word/2010/wordprocessingDrawing" xmlns:wp="http://schemas.openxmlformats.org/drawingml/2006/wordprocessingDrawing" xmlns:w10="urn:schemas-microsoft-com:office:word" xmlns:w="http://schemas.openxmlformats.org/wordprocessingml/2006/main" xmlns:w14="http://schemas.microsoft.com/office/word/2010/wordml" xmlns:w15="http://schemas.microsoft.com/office/word/2012/wordml" xmlns:w16cex="http://schemas.microsoft.com/office/word/2018/wordml/cex" xmlns:w16cid="http://schemas.microsoft.com/office/word/2016/wordml/cid" xmlns:w16="http://schemas.microsoft.com/office/word/2018/wordml" xmlns:w16se="http://schemas.microsoft.com/office/word/2015/wordml/symex" xmlns:wpg="http://schemas.microsoft.com/office/word/2010/wordprocessingGroup" xmlns:wpi="http://schemas.microsoft.com/office/word/2010/wordprocessingInk" xmlns:wne="http://schemas.microsoft.com/office/word/2006/wordml" xmlns:wps="http://schemas.microsoft.com/office/word/2010/wordprocessingShape" mc:Ignorable="w14 w15 w16se w16cid w16 w16cex wp14">
   <w:p>
     <w:pPr>
       <w:pStyle w:val="Piedepgina"/>
@@ -6163,7 +6427,7 @@
       <mc:AlternateContent>
         <mc:Choice Requires="wps">
           <w:drawing>
-            <wp:anchor distT="4294967295" distB="4294967295" distL="114300" distR="114300" simplePos="0" relativeHeight="251657728" behindDoc="0" locked="0" layoutInCell="1" allowOverlap="1">
+            <wp:anchor distT="4294967295" distB="4294967295" distL="114300" distR="114300" simplePos="0" relativeHeight="251657728" behindDoc="0" locked="0" layoutInCell="1" allowOverlap="1" wp14:anchorId="0A2D7F57" wp14:editId="0E7AF2BE">
               <wp:simplePos x="0" y="0"/>
               <wp:positionH relativeFrom="column">
                 <wp:posOffset>-3175</wp:posOffset>
@@ -6222,13 +6486,13 @@
             </wp:anchor>
           </w:drawing>
         </mc:Choice>
-        <mc:Fallback xmlns:w15="http://schemas.microsoft.com/office/word/2012/wordml">
+        <mc:Fallback>
           <w:pict>
-            <v:shapetype w14:anchorId="6129A6B4" id="_x0000_t32" coordsize="21600,21600" o:spt="32" o:oned="t" path="m,l21600,21600e" filled="f">
+            <v:shapetype w14:anchorId="6CDE1C27" id="_x0000_t32" coordsize="21600,21600" o:spt="32" o:oned="t" path="m,l21600,21600e" filled="f">
               <v:path arrowok="t" fillok="f" o:connecttype="none"/>
               <o:lock v:ext="edit" shapetype="t"/>
             </v:shapetype>
-            <v:shape id="Conector recto de flecha 13" o:spid="_x0000_s1026" type="#_x0000_t32" style="position:absolute;margin-left:-.25pt;margin-top:-2.65pt;width:651.95pt;height:0;z-index:251657728;visibility:visible;mso-wrap-style:square;mso-width-percent:0;mso-height-percent:0;mso-wrap-distance-left:9pt;mso-wrap-distance-top:-3e-5mm;mso-wrap-distance-right:9pt;mso-wrap-distance-bottom:-3e-5mm;mso-position-horizontal:absolute;mso-position-horizontal-relative:text;mso-position-vertical:absolute;mso-position-vertical-relative:text;mso-width-percent:0;mso-height-percent:0;mso-width-relative:page;mso-height-relative:page" o:gfxdata="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" strokecolor="#92d050" strokeweight="1.5pt"/>
+            <v:shape id="Conector recto de flecha 13" o:spid="_x0000_s1026" type="#_x0000_t32" style="position:absolute;margin-left:-.25pt;margin-top:-2.65pt;width:651.95pt;height:0;z-index:251657728;visibility:visible;mso-wrap-style:square;mso-width-percent:0;mso-height-percent:0;mso-wrap-distance-left:9pt;mso-wrap-distance-top:-3e-5mm;mso-wrap-distance-right:9pt;mso-wrap-distance-bottom:-3e-5mm;mso-position-horizontal:absolute;mso-position-horizontal-relative:text;mso-position-vertical:absolute;mso-position-vertical-relative:text;mso-width-percent:0;mso-height-percent:0;mso-width-relative:page;mso-height-relative:page" o:gfxdata="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" strokecolor="#92d050" strokeweight="1.5pt"/>
           </w:pict>
         </mc:Fallback>
       </mc:AlternateContent>
@@ -6529,7 +6793,7 @@
 </file>
 
 <file path=word/footnotes.xml><?xml version="1.0" encoding="utf-8"?>
-<w:footnotes xmlns:wpc="http://schemas.microsoft.com/office/word/2010/wordprocessingCanvas" xmlns:mc="http://schemas.openxmlformats.org/markup-compatibility/2006" xmlns:o="urn:schemas-microsoft-com:office:office" xmlns:r="http://schemas.openxmlformats.org/officeDocument/2006/relationships" xmlns:m="http://schemas.openxmlformats.org/officeDocument/2006/math" xmlns:v="urn:schemas-microsoft-com:vml" xmlns:wp14="http://schemas.microsoft.com/office/word/2010/wordprocessingDrawing" xmlns:wp="http://schemas.openxmlformats.org/drawingml/2006/wordprocessingDrawing" xmlns:w10="urn:schemas-microsoft-com:office:word" xmlns:w="http://schemas.openxmlformats.org/wordprocessingml/2006/main" xmlns:w14="http://schemas.microsoft.com/office/word/2010/wordml" xmlns:wpg="http://schemas.microsoft.com/office/word/2010/wordprocessingGroup" xmlns:wpi="http://schemas.microsoft.com/office/word/2010/wordprocessingInk" xmlns:wne="http://schemas.microsoft.com/office/word/2006/wordml" xmlns:wps="http://schemas.microsoft.com/office/word/2010/wordprocessingShape" mc:Ignorable="w14 wp14">
+<w:footnotes xmlns:wpc="http://schemas.microsoft.com/office/word/2010/wordprocessingCanvas" xmlns:cx="http://schemas.microsoft.com/office/drawing/2014/chartex" xmlns:cx1="http://schemas.microsoft.com/office/drawing/2015/9/8/chartex" xmlns:cx2="http://schemas.microsoft.com/office/drawing/2015/10/21/chartex" xmlns:cx3="http://schemas.microsoft.com/office/drawing/2016/5/9/chartex" xmlns:cx4="http://schemas.microsoft.com/office/drawing/2016/5/10/chartex" xmlns:cx5="http://schemas.microsoft.com/office/drawing/2016/5/11/chartex" xmlns:cx6="http://schemas.microsoft.com/office/drawing/2016/5/12/chartex" xmlns:cx7="http://schemas.microsoft.com/office/drawing/2016/5/13/chartex" xmlns:cx8="http://schemas.microsoft.com/office/drawing/2016/5/14/chartex" xmlns:mc="http://schemas.openxmlformats.org/markup-compatibility/2006" xmlns:aink="http://schemas.microsoft.com/office/drawing/2016/ink" xmlns:am3d="http://schemas.microsoft.com/office/drawing/2017/model3d" xmlns:o="urn:schemas-microsoft-com:office:office" xmlns:r="http://schemas.openxmlformats.org/officeDocument/2006/relationships" xmlns:m="http://schemas.openxmlformats.org/officeDocument/2006/math" xmlns:v="urn:schemas-microsoft-com:vml" xmlns:wp14="http://schemas.microsoft.com/office/word/2010/wordprocessingDrawing" xmlns:wp="http://schemas.openxmlformats.org/drawingml/2006/wordprocessingDrawing" xmlns:w10="urn:schemas-microsoft-com:office:word" xmlns:w="http://schemas.openxmlformats.org/wordprocessingml/2006/main" xmlns:w14="http://schemas.microsoft.com/office/word/2010/wordml" xmlns:w15="http://schemas.microsoft.com/office/word/2012/wordml" xmlns:w16cex="http://schemas.microsoft.com/office/word/2018/wordml/cex" xmlns:w16cid="http://schemas.microsoft.com/office/word/2016/wordml/cid" xmlns:w16="http://schemas.microsoft.com/office/word/2018/wordml" xmlns:w16se="http://schemas.microsoft.com/office/word/2015/wordml/symex" xmlns:wpg="http://schemas.microsoft.com/office/word/2010/wordprocessingGroup" xmlns:wpi="http://schemas.microsoft.com/office/word/2010/wordprocessingInk" xmlns:wne="http://schemas.microsoft.com/office/word/2006/wordml" xmlns:wps="http://schemas.microsoft.com/office/word/2010/wordprocessingShape" mc:Ignorable="w14 w15 w16se w16cid w16 w16cex wp14">
   <w:footnote w:type="separator" w:id="-1">
     <w:p>
       <w:r>
@@ -6548,7 +6812,7 @@
 </file>
 
 <file path=word/header1.xml><?xml version="1.0" encoding="utf-8"?>
-<w:hdr xmlns:wpc="http://schemas.microsoft.com/office/word/2010/wordprocessingCanvas" xmlns:mc="http://schemas.openxmlformats.org/markup-compatibility/2006" xmlns:o="urn:schemas-microsoft-com:office:office" xmlns:r="http://schemas.openxmlformats.org/officeDocument/2006/relationships" xmlns:m="http://schemas.openxmlformats.org/officeDocument/2006/math" xmlns:v="urn:schemas-microsoft-com:vml" xmlns:wp14="http://schemas.microsoft.com/office/word/2010/wordprocessingDrawing" xmlns:wp="http://schemas.openxmlformats.org/drawingml/2006/wordprocessingDrawing" xmlns:w10="urn:schemas-microsoft-com:office:word" xmlns:w="http://schemas.openxmlformats.org/wordprocessingml/2006/main" xmlns:w14="http://schemas.microsoft.com/office/word/2010/wordml" xmlns:wpg="http://schemas.microsoft.com/office/word/2010/wordprocessingGroup" xmlns:wpi="http://schemas.microsoft.com/office/word/2010/wordprocessingInk" xmlns:wne="http://schemas.microsoft.com/office/word/2006/wordml" xmlns:wps="http://schemas.microsoft.com/office/word/2010/wordprocessingShape" mc:Ignorable="w14 wp14">
+<w:hdr xmlns:wpc="http://schemas.microsoft.com/office/word/2010/wordprocessingCanvas" xmlns:cx="http://schemas.microsoft.com/office/drawing/2014/chartex" xmlns:cx1="http://schemas.microsoft.com/office/drawing/2015/9/8/chartex" xmlns:cx2="http://schemas.microsoft.com/office/drawing/2015/10/21/chartex" xmlns:cx3="http://schemas.microsoft.com/office/drawing/2016/5/9/chartex" xmlns:cx4="http://schemas.microsoft.com/office/drawing/2016/5/10/chartex" xmlns:cx5="http://schemas.microsoft.com/office/drawing/2016/5/11/chartex" xmlns:cx6="http://schemas.microsoft.com/office/drawing/2016/5/12/chartex" xmlns:cx7="http://schemas.microsoft.com/office/drawing/2016/5/13/chartex" xmlns:cx8="http://schemas.microsoft.com/office/drawing/2016/5/14/chartex" xmlns:mc="http://schemas.openxmlformats.org/markup-compatibility/2006" xmlns:aink="http://schemas.microsoft.com/office/drawing/2016/ink" xmlns:am3d="http://schemas.microsoft.com/office/drawing/2017/model3d" xmlns:o="urn:schemas-microsoft-com:office:office" xmlns:r="http://schemas.openxmlformats.org/officeDocument/2006/relationships" xmlns:m="http://schemas.openxmlformats.org/officeDocument/2006/math" xmlns:v="urn:schemas-microsoft-com:vml" xmlns:wp14="http://schemas.microsoft.com/office/word/2010/wordprocessingDrawing" xmlns:wp="http://schemas.openxmlformats.org/drawingml/2006/wordprocessingDrawing" xmlns:w10="urn:schemas-microsoft-com:office:word" xmlns:w="http://schemas.openxmlformats.org/wordprocessingml/2006/main" xmlns:w14="http://schemas.microsoft.com/office/word/2010/wordml" xmlns:w15="http://schemas.microsoft.com/office/word/2012/wordml" xmlns:w16cex="http://schemas.microsoft.com/office/word/2018/wordml/cex" xmlns:w16cid="http://schemas.microsoft.com/office/word/2016/wordml/cid" xmlns:w16="http://schemas.microsoft.com/office/word/2018/wordml" xmlns:w16se="http://schemas.microsoft.com/office/word/2015/wordml/symex" xmlns:wpg="http://schemas.microsoft.com/office/word/2010/wordprocessingGroup" xmlns:wpi="http://schemas.microsoft.com/office/word/2010/wordprocessingInk" xmlns:wne="http://schemas.microsoft.com/office/word/2006/wordml" xmlns:wps="http://schemas.microsoft.com/office/word/2010/wordprocessingShape" mc:Ignorable="w14 w15 w16se w16cid w16 w16cex wp14">
   <w:p>
     <w:pPr>
       <w:pStyle w:val="Encabezado"/>
@@ -6561,7 +6825,7 @@
       <mc:AlternateContent>
         <mc:Choice Requires="wps">
           <w:drawing>
-            <wp:anchor distT="0" distB="0" distL="114300" distR="114300" simplePos="0" relativeHeight="251661824" behindDoc="1" locked="0" layoutInCell="1" allowOverlap="1" wp14:anchorId="4BE7AE82" wp14:editId="121E8F7D">
+            <wp:anchor distT="0" distB="0" distL="114300" distR="114300" simplePos="0" relativeHeight="251661824" behindDoc="1" locked="0" layoutInCell="1" allowOverlap="1" wp14:anchorId="4C9F7ACC" wp14:editId="1D36B629">
               <wp:simplePos x="0" y="0"/>
               <wp:positionH relativeFrom="margin">
                 <wp:posOffset>1042670</wp:posOffset>
@@ -6709,13 +6973,13 @@
             </wp:anchor>
           </w:drawing>
         </mc:Choice>
-        <mc:Fallback xmlns:w15="http://schemas.microsoft.com/office/word/2012/wordml">
+        <mc:Fallback>
           <w:pict>
-            <v:shapetype w14:anchorId="4BE7AE82" id="_x0000_t202" coordsize="21600,21600" o:spt="202" path="m,l,21600r21600,l21600,xe">
+            <v:shapetype w14:anchorId="4C9F7ACC" id="_x0000_t202" coordsize="21600,21600" o:spt="202" path="m,l,21600r21600,l21600,xe">
               <v:stroke joinstyle="miter"/>
               <v:path gradientshapeok="t" o:connecttype="rect"/>
             </v:shapetype>
-            <v:shape id="Text Box 3" o:spid="_x0000_s1026" type="#_x0000_t202" style="position:absolute;margin-left:82.1pt;margin-top:33pt;width:493.65pt;height:21pt;flip:y;z-index:-251654656;visibility:visible;mso-wrap-style:square;mso-width-percent:0;mso-height-percent:0;mso-wrap-distance-left:9pt;mso-wrap-distance-top:0;mso-wrap-distance-right:9pt;mso-wrap-distance-bottom:0;mso-position-horizontal:absolute;mso-position-horizontal-relative:margin;mso-position-vertical:absolute;mso-position-vertical-relative:page;mso-width-percent:0;mso-height-percent:0;mso-width-relative:page;mso-height-relative:page;v-text-anchor:top" o:gfxdata="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" filled="f" stroked="f">
+            <v:shape id="Text Box 3" o:spid="_x0000_s1026" type="#_x0000_t202" style="position:absolute;margin-left:82.1pt;margin-top:33pt;width:493.65pt;height:21pt;flip:y;z-index:-251654656;visibility:visible;mso-wrap-style:square;mso-width-percent:0;mso-height-percent:0;mso-wrap-distance-left:9pt;mso-wrap-distance-top:0;mso-wrap-distance-right:9pt;mso-wrap-distance-bottom:0;mso-position-horizontal:absolute;mso-position-horizontal-relative:margin;mso-position-vertical:absolute;mso-position-vertical-relative:page;mso-width-percent:0;mso-height-percent:0;mso-width-relative:page;mso-height-relative:page;v-text-anchor:top" o:gfxdata="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" filled="f" stroked="f">
               <v:textbox inset="0,0,0,0">
                 <w:txbxContent>
                   <w:p>
@@ -6808,7 +7072,7 @@
         <w:lang w:val="es-MX" w:eastAsia="es-MX"/>
       </w:rPr>
       <w:drawing>
-        <wp:anchor distT="0" distB="0" distL="114300" distR="114300" simplePos="0" relativeHeight="251664896" behindDoc="1" locked="0" layoutInCell="1" allowOverlap="1" wp14:anchorId="122EC2B7" wp14:editId="26F090AB">
+        <wp:anchor distT="0" distB="0" distL="114300" distR="114300" simplePos="0" relativeHeight="251664896" behindDoc="1" locked="0" layoutInCell="1" allowOverlap="1" wp14:anchorId="56F6F266" wp14:editId="5ABE1309">
           <wp:simplePos x="0" y="0"/>
           <wp:positionH relativeFrom="margin">
             <wp:posOffset>7443470</wp:posOffset>
@@ -6873,7 +7137,7 @@
         <w:lang w:val="es-MX" w:eastAsia="es-MX"/>
       </w:rPr>
       <w:drawing>
-        <wp:anchor distT="0" distB="0" distL="114300" distR="114300" simplePos="0" relativeHeight="251655680" behindDoc="1" locked="0" layoutInCell="1" allowOverlap="1" wp14:anchorId="75EAADB6" wp14:editId="471704CB">
+        <wp:anchor distT="0" distB="0" distL="114300" distR="114300" simplePos="0" relativeHeight="251655680" behindDoc="1" locked="0" layoutInCell="1" allowOverlap="1" wp14:anchorId="48ED3442" wp14:editId="4EFAA8B5">
           <wp:simplePos x="0" y="0"/>
           <wp:positionH relativeFrom="margin">
             <wp:posOffset>101600</wp:posOffset>
@@ -6964,7 +7228,7 @@
       <mc:AlternateContent>
         <mc:Choice Requires="wps">
           <w:drawing>
-            <wp:anchor distT="0" distB="0" distL="114300" distR="114300" simplePos="0" relativeHeight="251652608" behindDoc="0" locked="0" layoutInCell="1" allowOverlap="1" wp14:anchorId="5693B528" wp14:editId="7B999519">
+            <wp:anchor distT="0" distB="0" distL="114300" distR="114300" simplePos="0" relativeHeight="251652608" behindDoc="0" locked="0" layoutInCell="1" allowOverlap="1" wp14:anchorId="012714B4" wp14:editId="5351F4E9">
               <wp:simplePos x="0" y="0"/>
               <wp:positionH relativeFrom="column">
                 <wp:posOffset>82550</wp:posOffset>
@@ -7025,9 +7289,9 @@
             </wp:anchor>
           </w:drawing>
         </mc:Choice>
-        <mc:Fallback xmlns:w15="http://schemas.microsoft.com/office/word/2012/wordml">
+        <mc:Fallback>
           <w:pict>
-            <v:shapetype w14:anchorId="3D29E79D" id="_x0000_t34" coordsize="21600,21600" o:spt="34" o:oned="t" adj="10800" path="m,l@0,0@0,21600,21600,21600e" filled="f">
+            <v:shapetype w14:anchorId="298DC606" id="_x0000_t34" coordsize="21600,21600" o:spt="34" o:oned="t" adj="10800" path="m,l@0,0@0,21600,21600,21600e" filled="f">
               <v:stroke joinstyle="miter"/>
               <v:formulas>
                 <v:f eqn="val #0"/>
@@ -7038,7 +7302,7 @@
               </v:handles>
               <o:lock v:ext="edit" shapetype="t"/>
             </v:shapetype>
-            <v:shape id="AutoShape 1" o:spid="_x0000_s1026" type="#_x0000_t34" style="position:absolute;margin-left:6.5pt;margin-top:4.05pt;width:639.6pt;height:.05pt;z-index:251652608;visibility:visible;mso-wrap-style:square;mso-width-percent:0;mso-height-percent:0;mso-wrap-distance-left:9pt;mso-wrap-distance-top:0;mso-wrap-distance-right:9pt;mso-wrap-distance-bottom:0;mso-position-horizontal:absolute;mso-position-horizontal-relative:text;mso-position-vertical:absolute;mso-position-vertical-relative:text;mso-width-percent:0;mso-height-percent:0;mso-width-relative:page;mso-height-relative:page" o:gfxdata="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" strokecolor="#92d050" strokeweight="1.5pt"/>
+            <v:shape id="AutoShape 1" o:spid="_x0000_s1026" type="#_x0000_t34" style="position:absolute;margin-left:6.5pt;margin-top:4.05pt;width:639.6pt;height:.05pt;z-index:251652608;visibility:visible;mso-wrap-style:square;mso-width-percent:0;mso-height-percent:0;mso-wrap-distance-left:9pt;mso-wrap-distance-top:0;mso-wrap-distance-right:9pt;mso-wrap-distance-bottom:0;mso-position-horizontal:absolute;mso-position-horizontal-relative:text;mso-position-vertical:absolute;mso-position-vertical-relative:text;mso-width-percent:0;mso-height-percent:0;mso-width-relative:page;mso-height-relative:page" o:gfxdata="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" strokecolor="#92d050" strokeweight="1.5pt"/>
           </w:pict>
         </mc:Fallback>
       </mc:AlternateContent>
@@ -7048,8 +7312,8 @@
 </file>
 
 <file path=word/numbering.xml><?xml version="1.0" encoding="utf-8"?>
-<w:numbering xmlns:wpc="http://schemas.microsoft.com/office/word/2010/wordprocessingCanvas" xmlns:mc="http://schemas.openxmlformats.org/markup-compatibility/2006" xmlns:o="urn:schemas-microsoft-com:office:office" xmlns:r="http://schemas.openxmlformats.org/officeDocument/2006/relationships" xmlns:m="http://schemas.openxmlformats.org/officeDocument/2006/math" xmlns:v="urn:schemas-microsoft-com:vml" xmlns:wp14="http://schemas.microsoft.com/office/word/2010/wordprocessingDrawing" xmlns:wp="http://schemas.openxmlformats.org/drawingml/2006/wordprocessingDrawing" xmlns:w10="urn:schemas-microsoft-com:office:word" xmlns:w="http://schemas.openxmlformats.org/wordprocessingml/2006/main" xmlns:w14="http://schemas.microsoft.com/office/word/2010/wordml" xmlns:wpg="http://schemas.microsoft.com/office/word/2010/wordprocessingGroup" xmlns:wpi="http://schemas.microsoft.com/office/word/2010/wordprocessingInk" xmlns:wne="http://schemas.microsoft.com/office/word/2006/wordml" xmlns:wps="http://schemas.microsoft.com/office/word/2010/wordprocessingShape" mc:Ignorable="w14 wp14">
-  <w:abstractNum w:abstractNumId="0">
+<w:numbering xmlns:wpc="http://schemas.microsoft.com/office/word/2010/wordprocessingCanvas" xmlns:cx="http://schemas.microsoft.com/office/drawing/2014/chartex" xmlns:cx1="http://schemas.microsoft.com/office/drawing/2015/9/8/chartex" xmlns:cx2="http://schemas.microsoft.com/office/drawing/2015/10/21/chartex" xmlns:cx3="http://schemas.microsoft.com/office/drawing/2016/5/9/chartex" xmlns:cx4="http://schemas.microsoft.com/office/drawing/2016/5/10/chartex" xmlns:cx5="http://schemas.microsoft.com/office/drawing/2016/5/11/chartex" xmlns:cx6="http://schemas.microsoft.com/office/drawing/2016/5/12/chartex" xmlns:cx7="http://schemas.microsoft.com/office/drawing/2016/5/13/chartex" xmlns:cx8="http://schemas.microsoft.com/office/drawing/2016/5/14/chartex" xmlns:mc="http://schemas.openxmlformats.org/markup-compatibility/2006" xmlns:aink="http://schemas.microsoft.com/office/drawing/2016/ink" xmlns:am3d="http://schemas.microsoft.com/office/drawing/2017/model3d" xmlns:o="urn:schemas-microsoft-com:office:office" xmlns:r="http://schemas.openxmlformats.org/officeDocument/2006/relationships" xmlns:m="http://schemas.openxmlformats.org/officeDocument/2006/math" xmlns:v="urn:schemas-microsoft-com:vml" xmlns:wp14="http://schemas.microsoft.com/office/word/2010/wordprocessingDrawing" xmlns:wp="http://schemas.openxmlformats.org/drawingml/2006/wordprocessingDrawing" xmlns:w10="urn:schemas-microsoft-com:office:word" xmlns:w="http://schemas.openxmlformats.org/wordprocessingml/2006/main" xmlns:w14="http://schemas.microsoft.com/office/word/2010/wordml" xmlns:w15="http://schemas.microsoft.com/office/word/2012/wordml" xmlns:w16cex="http://schemas.microsoft.com/office/word/2018/wordml/cex" xmlns:w16cid="http://schemas.microsoft.com/office/word/2016/wordml/cid" xmlns:w16="http://schemas.microsoft.com/office/word/2018/wordml" xmlns:w16se="http://schemas.microsoft.com/office/word/2015/wordml/symex" xmlns:wpg="http://schemas.microsoft.com/office/word/2010/wordprocessingGroup" xmlns:wpi="http://schemas.microsoft.com/office/word/2010/wordprocessingInk" xmlns:wne="http://schemas.microsoft.com/office/word/2006/wordml" xmlns:wps="http://schemas.microsoft.com/office/word/2010/wordprocessingShape" mc:Ignorable="w14 w15 w16se w16cid w16 w16cex wp14">
+  <w:abstractNum w:abstractNumId="0" w15:restartNumberingAfterBreak="0">
     <w:nsid w:val="11F81734"/>
     <w:multiLevelType w:val="hybridMultilevel"/>
     <w:tmpl w:val="9C6C6780"/>
@@ -7135,7 +7399,7 @@
       </w:pPr>
     </w:lvl>
   </w:abstractNum>
-  <w:abstractNum w:abstractNumId="1">
+  <w:abstractNum w:abstractNumId="1" w15:restartNumberingAfterBreak="0">
     <w:nsid w:val="12783AE4"/>
     <w:multiLevelType w:val="hybridMultilevel"/>
     <w:tmpl w:val="102E2C80"/>
@@ -7221,7 +7485,7 @@
       </w:pPr>
     </w:lvl>
   </w:abstractNum>
-  <w:abstractNum w:abstractNumId="2">
+  <w:abstractNum w:abstractNumId="2" w15:restartNumberingAfterBreak="0">
     <w:nsid w:val="289A488C"/>
     <w:multiLevelType w:val="hybridMultilevel"/>
     <w:tmpl w:val="B5A40A6C"/>
@@ -7307,7 +7571,7 @@
       </w:pPr>
     </w:lvl>
   </w:abstractNum>
-  <w:abstractNum w:abstractNumId="3">
+  <w:abstractNum w:abstractNumId="3" w15:restartNumberingAfterBreak="0">
     <w:nsid w:val="33AC7E92"/>
     <w:multiLevelType w:val="hybridMultilevel"/>
     <w:tmpl w:val="0E2281F8"/>
@@ -7420,7 +7684,7 @@
       </w:rPr>
     </w:lvl>
   </w:abstractNum>
-  <w:abstractNum w:abstractNumId="4">
+  <w:abstractNum w:abstractNumId="4" w15:restartNumberingAfterBreak="0">
     <w:nsid w:val="3E395543"/>
     <w:multiLevelType w:val="hybridMultilevel"/>
     <w:tmpl w:val="87D0CE14"/>
@@ -7506,7 +7770,7 @@
       </w:pPr>
     </w:lvl>
   </w:abstractNum>
-  <w:abstractNum w:abstractNumId="5">
+  <w:abstractNum w:abstractNumId="5" w15:restartNumberingAfterBreak="0">
     <w:nsid w:val="46E27C8E"/>
     <w:multiLevelType w:val="hybridMultilevel"/>
     <w:tmpl w:val="35AA3F30"/>
@@ -7619,7 +7883,7 @@
       </w:rPr>
     </w:lvl>
   </w:abstractNum>
-  <w:abstractNum w:abstractNumId="6">
+  <w:abstractNum w:abstractNumId="6" w15:restartNumberingAfterBreak="0">
     <w:nsid w:val="5F5757B1"/>
     <w:multiLevelType w:val="hybridMultilevel"/>
     <w:tmpl w:val="BB764108"/>
@@ -7705,7 +7969,7 @@
       </w:pPr>
     </w:lvl>
   </w:abstractNum>
-  <w:abstractNum w:abstractNumId="7">
+  <w:abstractNum w:abstractNumId="7" w15:restartNumberingAfterBreak="0">
     <w:nsid w:val="74233586"/>
     <w:multiLevelType w:val="hybridMultilevel"/>
     <w:tmpl w:val="0BCCDE80"/>
@@ -7819,7 +8083,7 @@
 </file>
 
 <file path=word/styles.xml><?xml version="1.0" encoding="utf-8"?>
-<w:styles xmlns:mc="http://schemas.openxmlformats.org/markup-compatibility/2006" xmlns:r="http://schemas.openxmlformats.org/officeDocument/2006/relationships" xmlns:w="http://schemas.openxmlformats.org/wordprocessingml/2006/main" xmlns:w14="http://schemas.microsoft.com/office/word/2010/wordml" mc:Ignorable="w14">
+<w:styles xmlns:mc="http://schemas.openxmlformats.org/markup-compatibility/2006" xmlns:r="http://schemas.openxmlformats.org/officeDocument/2006/relationships" xmlns:w="http://schemas.openxmlformats.org/wordprocessingml/2006/main" xmlns:w14="http://schemas.microsoft.com/office/word/2010/wordml" xmlns:w15="http://schemas.microsoft.com/office/word/2012/wordml" xmlns:w16cex="http://schemas.microsoft.com/office/word/2018/wordml/cex" xmlns:w16cid="http://schemas.microsoft.com/office/word/2016/wordml/cid" xmlns:w16="http://schemas.microsoft.com/office/word/2018/wordml" xmlns:w16se="http://schemas.microsoft.com/office/word/2015/wordml/symex" mc:Ignorable="w14 w15 w16se w16cid w16 w16cex">
   <w:docDefaults>
     <w:rPrDefault>
       <w:rPr>
@@ -7829,142 +8093,377 @@
     </w:rPrDefault>
     <w:pPrDefault/>
   </w:docDefaults>
-  <w:latentStyles w:defLockedState="0" w:defUIPriority="0" w:defSemiHidden="1" w:defUnhideWhenUsed="1" w:defQFormat="0" w:count="267">
-    <w:lsdException w:name="Normal" w:semiHidden="0" w:unhideWhenUsed="0" w:qFormat="1"/>
-    <w:lsdException w:name="heading 1" w:semiHidden="0" w:unhideWhenUsed="0" w:qFormat="1"/>
-    <w:lsdException w:name="heading 2" w:qFormat="1"/>
-    <w:lsdException w:name="heading 3" w:qFormat="1"/>
-    <w:lsdException w:name="heading 4" w:qFormat="1"/>
-    <w:lsdException w:name="heading 5" w:qFormat="1"/>
-    <w:lsdException w:name="heading 6" w:qFormat="1"/>
-    <w:lsdException w:name="heading 7" w:qFormat="1"/>
-    <w:lsdException w:name="heading 8" w:qFormat="1"/>
-    <w:lsdException w:name="heading 9" w:qFormat="1"/>
-    <w:lsdException w:name="header" w:uiPriority="99"/>
-    <w:lsdException w:name="footer" w:uiPriority="99"/>
-    <w:lsdException w:name="caption" w:qFormat="1"/>
-    <w:lsdException w:name="List Number" w:semiHidden="0" w:unhideWhenUsed="0"/>
-    <w:lsdException w:name="List 4" w:semiHidden="0" w:unhideWhenUsed="0"/>
-    <w:lsdException w:name="List 5" w:semiHidden="0" w:unhideWhenUsed="0"/>
-    <w:lsdException w:name="Title" w:semiHidden="0" w:unhideWhenUsed="0" w:qFormat="1"/>
-    <w:lsdException w:name="Subtitle" w:semiHidden="0" w:unhideWhenUsed="0" w:qFormat="1"/>
-    <w:lsdException w:name="Salutation" w:semiHidden="0" w:unhideWhenUsed="0"/>
-    <w:lsdException w:name="Date" w:semiHidden="0" w:unhideWhenUsed="0"/>
-    <w:lsdException w:name="Body Text First Indent" w:semiHidden="0" w:unhideWhenUsed="0"/>
-    <w:lsdException w:name="Strong" w:semiHidden="0" w:unhideWhenUsed="0" w:qFormat="1"/>
-    <w:lsdException w:name="Emphasis" w:semiHidden="0" w:unhideWhenUsed="0" w:qFormat="1"/>
-    <w:lsdException w:name="Table Grid" w:semiHidden="0" w:unhideWhenUsed="0"/>
-    <w:lsdException w:name="Placeholder Text" w:uiPriority="99" w:unhideWhenUsed="0"/>
-    <w:lsdException w:name="No Spacing" w:semiHidden="0" w:uiPriority="1" w:unhideWhenUsed="0" w:qFormat="1"/>
-    <w:lsdException w:name="Light Shading" w:semiHidden="0" w:uiPriority="60" w:unhideWhenUsed="0"/>
-    <w:lsdException w:name="Light List" w:semiHidden="0" w:uiPriority="61" w:unhideWhenUsed="0"/>
-    <w:lsdException w:name="Light Grid" w:semiHidden="0" w:uiPriority="62" w:unhideWhenUsed="0"/>
-    <w:lsdException w:name="Medium Shading 1" w:semiHidden="0" w:uiPriority="63" w:unhideWhenUsed="0"/>
-    <w:lsdException w:name="Medium Shading 2" w:semiHidden="0" w:uiPriority="64" w:unhideWhenUsed="0"/>
-    <w:lsdException w:name="Medium List 1" w:semiHidden="0" w:uiPriority="65" w:unhideWhenUsed="0"/>
-    <w:lsdException w:name="Medium List 2" w:semiHidden="0" w:uiPriority="66" w:unhideWhenUsed="0"/>
-    <w:lsdException w:name="Medium Grid 1" w:semiHidden="0" w:uiPriority="67" w:unhideWhenUsed="0"/>
-    <w:lsdException w:name="Medium Grid 2" w:semiHidden="0" w:uiPriority="68" w:unhideWhenUsed="0"/>
-    <w:lsdException w:name="Medium Grid 3" w:semiHidden="0" w:uiPriority="69" w:unhideWhenUsed="0"/>
-    <w:lsdException w:name="Dark List" w:semiHidden="0" w:uiPriority="70" w:unhideWhenUsed="0"/>
-    <w:lsdException w:name="Colorful Shading" w:semiHidden="0" w:uiPriority="71" w:unhideWhenUsed="0"/>
-    <w:lsdException w:name="Colorful List" w:semiHidden="0" w:uiPriority="72" w:unhideWhenUsed="0"/>
-    <w:lsdException w:name="Colorful Grid" w:semiHidden="0" w:uiPriority="73" w:unhideWhenUsed="0"/>
-    <w:lsdException w:name="Light Shading Accent 1" w:semiHidden="0" w:uiPriority="60" w:unhideWhenUsed="0"/>
-    <w:lsdException w:name="Light List Accent 1" w:semiHidden="0" w:uiPriority="61" w:unhideWhenUsed="0"/>
-    <w:lsdException w:name="Light Grid Accent 1" w:semiHidden="0" w:uiPriority="62" w:unhideWhenUsed="0"/>
-    <w:lsdException w:name="Medium Shading 1 Accent 1" w:semiHidden="0" w:uiPriority="63" w:unhideWhenUsed="0"/>
-    <w:lsdException w:name="Medium Shading 2 Accent 1" w:semiHidden="0" w:uiPriority="64" w:unhideWhenUsed="0"/>
-    <w:lsdException w:name="Medium List 1 Accent 1" w:semiHidden="0" w:uiPriority="65" w:unhideWhenUsed="0"/>
-    <w:lsdException w:name="Revision" w:uiPriority="99" w:unhideWhenUsed="0"/>
-    <w:lsdException w:name="List Paragraph" w:semiHidden="0" w:uiPriority="34" w:unhideWhenUsed="0" w:qFormat="1"/>
-    <w:lsdException w:name="Quote" w:semiHidden="0" w:uiPriority="29" w:unhideWhenUsed="0" w:qFormat="1"/>
-    <w:lsdException w:name="Intense Quote" w:semiHidden="0" w:uiPriority="30" w:unhideWhenUsed="0" w:qFormat="1"/>
-    <w:lsdException w:name="Medium List 2 Accent 1" w:semiHidden="0" w:uiPriority="66" w:unhideWhenUsed="0"/>
-    <w:lsdException w:name="Medium Grid 1 Accent 1" w:semiHidden="0" w:uiPriority="67" w:unhideWhenUsed="0"/>
-    <w:lsdException w:name="Medium Grid 2 Accent 1" w:semiHidden="0" w:uiPriority="68" w:unhideWhenUsed="0"/>
-    <w:lsdException w:name="Medium Grid 3 Accent 1" w:semiHidden="0" w:uiPriority="69" w:unhideWhenUsed="0"/>
-    <w:lsdException w:name="Dark List Accent 1" w:semiHidden="0" w:uiPriority="70" w:unhideWhenUsed="0"/>
-    <w:lsdException w:name="Colorful Shading Accent 1" w:semiHidden="0" w:uiPriority="71" w:unhideWhenUsed="0"/>
-    <w:lsdException w:name="Colorful List Accent 1" w:semiHidden="0" w:uiPriority="72" w:unhideWhenUsed="0"/>
-    <w:lsdException w:name="Colorful Grid Accent 1" w:semiHidden="0" w:uiPriority="73" w:unhideWhenUsed="0"/>
-    <w:lsdException w:name="Light Shading Accent 2" w:semiHidden="0" w:uiPriority="60" w:unhideWhenUsed="0"/>
-    <w:lsdException w:name="Light List Accent 2" w:semiHidden="0" w:uiPriority="61" w:unhideWhenUsed="0"/>
-    <w:lsdException w:name="Light Grid Accent 2" w:semiHidden="0" w:uiPriority="62" w:unhideWhenUsed="0"/>
-    <w:lsdException w:name="Medium Shading 1 Accent 2" w:semiHidden="0" w:uiPriority="63" w:unhideWhenUsed="0"/>
-    <w:lsdException w:name="Medium Shading 2 Accent 2" w:semiHidden="0" w:uiPriority="64" w:unhideWhenUsed="0"/>
-    <w:lsdException w:name="Medium List 1 Accent 2" w:semiHidden="0" w:uiPriority="65" w:unhideWhenUsed="0"/>
-    <w:lsdException w:name="Medium List 2 Accent 2" w:semiHidden="0" w:uiPriority="66" w:unhideWhenUsed="0"/>
-    <w:lsdException w:name="Medium Grid 1 Accent 2" w:semiHidden="0" w:uiPriority="67" w:unhideWhenUsed="0"/>
-    <w:lsdException w:name="Medium Grid 2 Accent 2" w:semiHidden="0" w:uiPriority="68" w:unhideWhenUsed="0"/>
-    <w:lsdException w:name="Medium Grid 3 Accent 2" w:semiHidden="0" w:uiPriority="69" w:unhideWhenUsed="0"/>
-    <w:lsdException w:name="Dark List Accent 2" w:semiHidden="0" w:uiPriority="70" w:unhideWhenUsed="0"/>
-    <w:lsdException w:name="Colorful Shading Accent 2" w:semiHidden="0" w:uiPriority="71" w:unhideWhenUsed="0"/>
-    <w:lsdException w:name="Colorful List Accent 2" w:semiHidden="0" w:uiPriority="72" w:unhideWhenUsed="0"/>
-    <w:lsdException w:name="Colorful Grid Accent 2" w:semiHidden="0" w:uiPriority="73" w:unhideWhenUsed="0"/>
-    <w:lsdException w:name="Light Shading Accent 3" w:semiHidden="0" w:uiPriority="60" w:unhideWhenUsed="0"/>
-    <w:lsdException w:name="Light List Accent 3" w:semiHidden="0" w:uiPriority="61" w:unhideWhenUsed="0"/>
-    <w:lsdException w:name="Light Grid Accent 3" w:semiHidden="0" w:uiPriority="62" w:unhideWhenUsed="0"/>
-    <w:lsdException w:name="Medium Shading 1 Accent 3" w:semiHidden="0" w:uiPriority="63" w:unhideWhenUsed="0"/>
-    <w:lsdException w:name="Medium Shading 2 Accent 3" w:semiHidden="0" w:uiPriority="64" w:unhideWhenUsed="0"/>
-    <w:lsdException w:name="Medium List 1 Accent 3" w:semiHidden="0" w:uiPriority="65" w:unhideWhenUsed="0"/>
-    <w:lsdException w:name="Medium List 2 Accent 3" w:semiHidden="0" w:uiPriority="66" w:unhideWhenUsed="0"/>
-    <w:lsdException w:name="Medium Grid 1 Accent 3" w:semiHidden="0" w:uiPriority="67" w:unhideWhenUsed="0"/>
-    <w:lsdException w:name="Medium Grid 2 Accent 3" w:semiHidden="0" w:uiPriority="68" w:unhideWhenUsed="0"/>
-    <w:lsdException w:name="Medium Grid 3 Accent 3" w:semiHidden="0" w:uiPriority="69" w:unhideWhenUsed="0"/>
-    <w:lsdException w:name="Dark List Accent 3" w:semiHidden="0" w:uiPriority="70" w:unhideWhenUsed="0"/>
-    <w:lsdException w:name="Colorful Shading Accent 3" w:semiHidden="0" w:uiPriority="71" w:unhideWhenUsed="0"/>
-    <w:lsdException w:name="Colorful List Accent 3" w:semiHidden="0" w:uiPriority="72" w:unhideWhenUsed="0"/>
-    <w:lsdException w:name="Colorful Grid Accent 3" w:semiHidden="0" w:uiPriority="73" w:unhideWhenUsed="0"/>
-    <w:lsdException w:name="Light Shading Accent 4" w:semiHidden="0" w:uiPriority="60" w:unhideWhenUsed="0"/>
-    <w:lsdException w:name="Light List Accent 4" w:semiHidden="0" w:uiPriority="61" w:unhideWhenUsed="0"/>
-    <w:lsdException w:name="Light Grid Accent 4" w:semiHidden="0" w:uiPriority="62" w:unhideWhenUsed="0"/>
-    <w:lsdException w:name="Medium Shading 1 Accent 4" w:semiHidden="0" w:uiPriority="63" w:unhideWhenUsed="0"/>
-    <w:lsdException w:name="Medium Shading 2 Accent 4" w:semiHidden="0" w:uiPriority="64" w:unhideWhenUsed="0"/>
-    <w:lsdException w:name="Medium List 1 Accent 4" w:semiHidden="0" w:uiPriority="65" w:unhideWhenUsed="0"/>
-    <w:lsdException w:name="Medium List 2 Accent 4" w:semiHidden="0" w:uiPriority="66" w:unhideWhenUsed="0"/>
-    <w:lsdException w:name="Medium Grid 1 Accent 4" w:semiHidden="0" w:uiPriority="67" w:unhideWhenUsed="0"/>
-    <w:lsdException w:name="Medium Grid 2 Accent 4" w:semiHidden="0" w:uiPriority="68" w:unhideWhenUsed="0"/>
-    <w:lsdException w:name="Medium Grid 3 Accent 4" w:semiHidden="0" w:uiPriority="69" w:unhideWhenUsed="0"/>
-    <w:lsdException w:name="Dark List Accent 4" w:semiHidden="0" w:uiPriority="70" w:unhideWhenUsed="0"/>
-    <w:lsdException w:name="Colorful Shading Accent 4" w:semiHidden="0" w:uiPriority="71" w:unhideWhenUsed="0"/>
-    <w:lsdException w:name="Colorful List Accent 4" w:semiHidden="0" w:uiPriority="72" w:unhideWhenUsed="0"/>
-    <w:lsdException w:name="Colorful Grid Accent 4" w:semiHidden="0" w:uiPriority="73" w:unhideWhenUsed="0"/>
-    <w:lsdException w:name="Light Shading Accent 5" w:semiHidden="0" w:uiPriority="60" w:unhideWhenUsed="0"/>
-    <w:lsdException w:name="Light List Accent 5" w:semiHidden="0" w:uiPriority="61" w:unhideWhenUsed="0"/>
-    <w:lsdException w:name="Light Grid Accent 5" w:semiHidden="0" w:uiPriority="62" w:unhideWhenUsed="0"/>
-    <w:lsdException w:name="Medium Shading 1 Accent 5" w:semiHidden="0" w:uiPriority="63" w:unhideWhenUsed="0"/>
-    <w:lsdException w:name="Medium Shading 2 Accent 5" w:semiHidden="0" w:uiPriority="64" w:unhideWhenUsed="0"/>
-    <w:lsdException w:name="Medium List 1 Accent 5" w:semiHidden="0" w:uiPriority="65" w:unhideWhenUsed="0"/>
-    <w:lsdException w:name="Medium List 2 Accent 5" w:semiHidden="0" w:uiPriority="66" w:unhideWhenUsed="0"/>
-    <w:lsdException w:name="Medium Grid 1 Accent 5" w:semiHidden="0" w:uiPriority="67" w:unhideWhenUsed="0"/>
-    <w:lsdException w:name="Medium Grid 2 Accent 5" w:semiHidden="0" w:uiPriority="68" w:unhideWhenUsed="0"/>
-    <w:lsdException w:name="Medium Grid 3 Accent 5" w:semiHidden="0" w:uiPriority="69" w:unhideWhenUsed="0"/>
-    <w:lsdException w:name="Dark List Accent 5" w:semiHidden="0" w:uiPriority="70" w:unhideWhenUsed="0"/>
-    <w:lsdException w:name="Colorful Shading Accent 5" w:semiHidden="0" w:uiPriority="71" w:unhideWhenUsed="0"/>
-    <w:lsdException w:name="Colorful List Accent 5" w:semiHidden="0" w:uiPriority="72" w:unhideWhenUsed="0"/>
-    <w:lsdException w:name="Colorful Grid Accent 5" w:semiHidden="0" w:uiPriority="73" w:unhideWhenUsed="0"/>
-    <w:lsdException w:name="Light Shading Accent 6" w:semiHidden="0" w:uiPriority="60" w:unhideWhenUsed="0"/>
-    <w:lsdException w:name="Light List Accent 6" w:semiHidden="0" w:uiPriority="61" w:unhideWhenUsed="0"/>
-    <w:lsdException w:name="Light Grid Accent 6" w:semiHidden="0" w:uiPriority="62" w:unhideWhenUsed="0"/>
-    <w:lsdException w:name="Medium Shading 1 Accent 6" w:semiHidden="0" w:uiPriority="63" w:unhideWhenUsed="0"/>
-    <w:lsdException w:name="Medium Shading 2 Accent 6" w:semiHidden="0" w:uiPriority="64" w:unhideWhenUsed="0"/>
-    <w:lsdException w:name="Medium List 1 Accent 6" w:semiHidden="0" w:uiPriority="65" w:unhideWhenUsed="0"/>
-    <w:lsdException w:name="Medium List 2 Accent 6" w:semiHidden="0" w:uiPriority="66" w:unhideWhenUsed="0"/>
-    <w:lsdException w:name="Medium Grid 1 Accent 6" w:semiHidden="0" w:uiPriority="67" w:unhideWhenUsed="0"/>
-    <w:lsdException w:name="Medium Grid 2 Accent 6" w:semiHidden="0" w:uiPriority="68" w:unhideWhenUsed="0"/>
-    <w:lsdException w:name="Medium Grid 3 Accent 6" w:semiHidden="0" w:uiPriority="69" w:unhideWhenUsed="0"/>
-    <w:lsdException w:name="Dark List Accent 6" w:semiHidden="0" w:uiPriority="70" w:unhideWhenUsed="0"/>
-    <w:lsdException w:name="Colorful Shading Accent 6" w:semiHidden="0" w:uiPriority="71" w:unhideWhenUsed="0"/>
-    <w:lsdException w:name="Colorful List Accent 6" w:semiHidden="0" w:uiPriority="72" w:unhideWhenUsed="0"/>
-    <w:lsdException w:name="Colorful Grid Accent 6" w:semiHidden="0" w:uiPriority="73" w:unhideWhenUsed="0"/>
-    <w:lsdException w:name="Subtle Emphasis" w:semiHidden="0" w:uiPriority="19" w:unhideWhenUsed="0" w:qFormat="1"/>
-    <w:lsdException w:name="Intense Emphasis" w:semiHidden="0" w:uiPriority="21" w:unhideWhenUsed="0" w:qFormat="1"/>
-    <w:lsdException w:name="Subtle Reference" w:semiHidden="0" w:uiPriority="31" w:unhideWhenUsed="0" w:qFormat="1"/>
-    <w:lsdException w:name="Intense Reference" w:semiHidden="0" w:uiPriority="32" w:unhideWhenUsed="0" w:qFormat="1"/>
-    <w:lsdException w:name="Book Title" w:semiHidden="0" w:uiPriority="33" w:unhideWhenUsed="0" w:qFormat="1"/>
-    <w:lsdException w:name="Bibliography" w:uiPriority="37"/>
-    <w:lsdException w:name="TOC Heading" w:uiPriority="39" w:qFormat="1"/>
+  <w:latentStyles w:defLockedState="0" w:defUIPriority="0" w:defSemiHidden="0" w:defUnhideWhenUsed="0" w:defQFormat="0" w:count="376">
+    <w:lsdException w:name="Normal" w:qFormat="1"/>
+    <w:lsdException w:name="heading 1" w:qFormat="1"/>
+    <w:lsdException w:name="heading 2" w:semiHidden="1" w:unhideWhenUsed="1" w:qFormat="1"/>
+    <w:lsdException w:name="heading 3" w:semiHidden="1" w:unhideWhenUsed="1" w:qFormat="1"/>
+    <w:lsdException w:name="heading 4" w:semiHidden="1" w:unhideWhenUsed="1" w:qFormat="1"/>
+    <w:lsdException w:name="heading 5" w:semiHidden="1" w:unhideWhenUsed="1" w:qFormat="1"/>
+    <w:lsdException w:name="heading 6" w:semiHidden="1" w:unhideWhenUsed="1" w:qFormat="1"/>
+    <w:lsdException w:name="heading 7" w:semiHidden="1" w:unhideWhenUsed="1" w:qFormat="1"/>
+    <w:lsdException w:name="heading 8" w:semiHidden="1" w:unhideWhenUsed="1" w:qFormat="1"/>
+    <w:lsdException w:name="heading 9" w:semiHidden="1" w:unhideWhenUsed="1" w:qFormat="1"/>
+    <w:lsdException w:name="index 1" w:semiHidden="1" w:unhideWhenUsed="1"/>
+    <w:lsdException w:name="index 2" w:semiHidden="1" w:unhideWhenUsed="1"/>
+    <w:lsdException w:name="index 3" w:semiHidden="1" w:unhideWhenUsed="1"/>
+    <w:lsdException w:name="index 4" w:semiHidden="1" w:unhideWhenUsed="1"/>
+    <w:lsdException w:name="index 5" w:semiHidden="1" w:unhideWhenUsed="1"/>
+    <w:lsdException w:name="index 6" w:semiHidden="1" w:unhideWhenUsed="1"/>
+    <w:lsdException w:name="index 7" w:semiHidden="1" w:unhideWhenUsed="1"/>
+    <w:lsdException w:name="index 8" w:semiHidden="1" w:unhideWhenUsed="1"/>
+    <w:lsdException w:name="index 9" w:semiHidden="1" w:unhideWhenUsed="1"/>
+    <w:lsdException w:name="toc 1" w:semiHidden="1" w:unhideWhenUsed="1"/>
+    <w:lsdException w:name="toc 2" w:semiHidden="1" w:unhideWhenUsed="1"/>
+    <w:lsdException w:name="toc 3" w:semiHidden="1" w:unhideWhenUsed="1"/>
+    <w:lsdException w:name="toc 4" w:semiHidden="1" w:unhideWhenUsed="1"/>
+    <w:lsdException w:name="toc 5" w:semiHidden="1" w:unhideWhenUsed="1"/>
+    <w:lsdException w:name="toc 6" w:semiHidden="1" w:unhideWhenUsed="1"/>
+    <w:lsdException w:name="toc 7" w:semiHidden="1" w:unhideWhenUsed="1"/>
+    <w:lsdException w:name="toc 8" w:semiHidden="1" w:unhideWhenUsed="1"/>
+    <w:lsdException w:name="toc 9" w:semiHidden="1" w:unhideWhenUsed="1"/>
+    <w:lsdException w:name="Normal Indent" w:semiHidden="1" w:unhideWhenUsed="1"/>
+    <w:lsdException w:name="footnote text" w:semiHidden="1" w:unhideWhenUsed="1"/>
+    <w:lsdException w:name="annotation text" w:semiHidden="1" w:unhideWhenUsed="1"/>
+    <w:lsdException w:name="header" w:semiHidden="1" w:uiPriority="99" w:unhideWhenUsed="1"/>
+    <w:lsdException w:name="footer" w:semiHidden="1" w:uiPriority="99" w:unhideWhenUsed="1"/>
+    <w:lsdException w:name="index heading" w:semiHidden="1" w:unhideWhenUsed="1"/>
+    <w:lsdException w:name="caption" w:semiHidden="1" w:unhideWhenUsed="1" w:qFormat="1"/>
+    <w:lsdException w:name="table of figures" w:semiHidden="1" w:unhideWhenUsed="1"/>
+    <w:lsdException w:name="envelope address" w:semiHidden="1" w:unhideWhenUsed="1"/>
+    <w:lsdException w:name="envelope return" w:semiHidden="1" w:unhideWhenUsed="1"/>
+    <w:lsdException w:name="footnote reference" w:semiHidden="1" w:unhideWhenUsed="1"/>
+    <w:lsdException w:name="annotation reference" w:semiHidden="1" w:unhideWhenUsed="1"/>
+    <w:lsdException w:name="line number" w:semiHidden="1" w:unhideWhenUsed="1"/>
+    <w:lsdException w:name="page number" w:semiHidden="1" w:unhideWhenUsed="1"/>
+    <w:lsdException w:name="endnote reference" w:semiHidden="1" w:unhideWhenUsed="1"/>
+    <w:lsdException w:name="endnote text" w:semiHidden="1" w:unhideWhenUsed="1"/>
+    <w:lsdException w:name="table of authorities" w:semiHidden="1" w:unhideWhenUsed="1"/>
+    <w:lsdException w:name="macro" w:semiHidden="1" w:unhideWhenUsed="1"/>
+    <w:lsdException w:name="toa heading" w:semiHidden="1" w:unhideWhenUsed="1"/>
+    <w:lsdException w:name="List" w:semiHidden="1" w:unhideWhenUsed="1"/>
+    <w:lsdException w:name="List Bullet" w:semiHidden="1" w:unhideWhenUsed="1"/>
+    <w:lsdException w:name="List 2" w:semiHidden="1" w:unhideWhenUsed="1"/>
+    <w:lsdException w:name="List 3" w:semiHidden="1" w:unhideWhenUsed="1"/>
+    <w:lsdException w:name="List Bullet 2" w:semiHidden="1" w:unhideWhenUsed="1"/>
+    <w:lsdException w:name="List Bullet 3" w:semiHidden="1" w:unhideWhenUsed="1"/>
+    <w:lsdException w:name="List Bullet 4" w:semiHidden="1" w:unhideWhenUsed="1"/>
+    <w:lsdException w:name="List Bullet 5" w:semiHidden="1" w:unhideWhenUsed="1"/>
+    <w:lsdException w:name="List Number 2" w:semiHidden="1" w:unhideWhenUsed="1"/>
+    <w:lsdException w:name="List Number 3" w:semiHidden="1" w:unhideWhenUsed="1"/>
+    <w:lsdException w:name="List Number 4" w:semiHidden="1" w:unhideWhenUsed="1"/>
+    <w:lsdException w:name="List Number 5" w:semiHidden="1" w:unhideWhenUsed="1"/>
+    <w:lsdException w:name="Title" w:qFormat="1"/>
+    <w:lsdException w:name="Closing" w:semiHidden="1" w:unhideWhenUsed="1"/>
+    <w:lsdException w:name="Signature" w:semiHidden="1" w:unhideWhenUsed="1"/>
+    <w:lsdException w:name="Default Paragraph Font" w:semiHidden="1" w:unhideWhenUsed="1"/>
+    <w:lsdException w:name="Body Text" w:semiHidden="1" w:unhideWhenUsed="1"/>
+    <w:lsdException w:name="Body Text Indent" w:semiHidden="1" w:unhideWhenUsed="1"/>
+    <w:lsdException w:name="List Continue" w:semiHidden="1" w:unhideWhenUsed="1"/>
+    <w:lsdException w:name="List Continue 2" w:semiHidden="1" w:unhideWhenUsed="1"/>
+    <w:lsdException w:name="List Continue 3" w:semiHidden="1" w:unhideWhenUsed="1"/>
+    <w:lsdException w:name="List Continue 4" w:semiHidden="1" w:unhideWhenUsed="1"/>
+    <w:lsdException w:name="List Continue 5" w:semiHidden="1" w:unhideWhenUsed="1"/>
+    <w:lsdException w:name="Message Header" w:semiHidden="1" w:unhideWhenUsed="1"/>
+    <w:lsdException w:name="Subtitle" w:qFormat="1"/>
+    <w:lsdException w:name="Body Text First Indent 2" w:semiHidden="1" w:unhideWhenUsed="1"/>
+    <w:lsdException w:name="Note Heading" w:semiHidden="1" w:unhideWhenUsed="1"/>
+    <w:lsdException w:name="Body Text 2" w:semiHidden="1" w:unhideWhenUsed="1"/>
+    <w:lsdException w:name="Body Text 3" w:semiHidden="1" w:unhideWhenUsed="1"/>
+    <w:lsdException w:name="Body Text Indent 2" w:semiHidden="1" w:unhideWhenUsed="1"/>
+    <w:lsdException w:name="Body Text Indent 3" w:semiHidden="1" w:unhideWhenUsed="1"/>
+    <w:lsdException w:name="Block Text" w:semiHidden="1" w:unhideWhenUsed="1"/>
+    <w:lsdException w:name="Hyperlink" w:semiHidden="1" w:unhideWhenUsed="1"/>
+    <w:lsdException w:name="FollowedHyperlink" w:semiHidden="1" w:unhideWhenUsed="1"/>
+    <w:lsdException w:name="Strong" w:qFormat="1"/>
+    <w:lsdException w:name="Emphasis" w:qFormat="1"/>
+    <w:lsdException w:name="Document Map" w:semiHidden="1" w:unhideWhenUsed="1"/>
+    <w:lsdException w:name="Plain Text" w:semiHidden="1" w:unhideWhenUsed="1"/>
+    <w:lsdException w:name="E-mail Signature" w:semiHidden="1" w:unhideWhenUsed="1"/>
+    <w:lsdException w:name="HTML Top of Form" w:semiHidden="1" w:unhideWhenUsed="1"/>
+    <w:lsdException w:name="HTML Bottom of Form" w:semiHidden="1" w:unhideWhenUsed="1"/>
+    <w:lsdException w:name="Normal (Web)" w:semiHidden="1" w:unhideWhenUsed="1"/>
+    <w:lsdException w:name="HTML Acronym" w:semiHidden="1" w:unhideWhenUsed="1"/>
+    <w:lsdException w:name="HTML Address" w:semiHidden="1" w:unhideWhenUsed="1"/>
+    <w:lsdException w:name="HTML Cite" w:semiHidden="1" w:unhideWhenUsed="1"/>
+    <w:lsdException w:name="HTML Code" w:semiHidden="1" w:unhideWhenUsed="1"/>
+    <w:lsdException w:name="HTML Definition" w:semiHidden="1" w:unhideWhenUsed="1"/>
+    <w:lsdException w:name="HTML Keyboard" w:semiHidden="1" w:unhideWhenUsed="1"/>
+    <w:lsdException w:name="HTML Preformatted" w:semiHidden="1" w:unhideWhenUsed="1"/>
+    <w:lsdException w:name="HTML Sample" w:semiHidden="1" w:unhideWhenUsed="1"/>
+    <w:lsdException w:name="HTML Typewriter" w:semiHidden="1" w:unhideWhenUsed="1"/>
+    <w:lsdException w:name="HTML Variable" w:semiHidden="1" w:unhideWhenUsed="1"/>
+    <w:lsdException w:name="Normal Table" w:semiHidden="1" w:unhideWhenUsed="1"/>
+    <w:lsdException w:name="annotation subject" w:semiHidden="1" w:unhideWhenUsed="1"/>
+    <w:lsdException w:name="No List" w:semiHidden="1" w:unhideWhenUsed="1"/>
+    <w:lsdException w:name="Outline List 1" w:semiHidden="1" w:unhideWhenUsed="1"/>
+    <w:lsdException w:name="Outline List 2" w:semiHidden="1" w:unhideWhenUsed="1"/>
+    <w:lsdException w:name="Outline List 3" w:semiHidden="1" w:unhideWhenUsed="1"/>
+    <w:lsdException w:name="Table Simple 1" w:semiHidden="1" w:unhideWhenUsed="1"/>
+    <w:lsdException w:name="Table Simple 2" w:semiHidden="1" w:unhideWhenUsed="1"/>
+    <w:lsdException w:name="Table Simple 3" w:semiHidden="1" w:unhideWhenUsed="1"/>
+    <w:lsdException w:name="Table Classic 1" w:semiHidden="1" w:unhideWhenUsed="1"/>
+    <w:lsdException w:name="Table Classic 2" w:semiHidden="1" w:unhideWhenUsed="1"/>
+    <w:lsdException w:name="Table Classic 3" w:semiHidden="1" w:unhideWhenUsed="1"/>
+    <w:lsdException w:name="Table Classic 4" w:semiHidden="1" w:unhideWhenUsed="1"/>
+    <w:lsdException w:name="Table Colorful 1" w:semiHidden="1" w:unhideWhenUsed="1"/>
+    <w:lsdException w:name="Table Colorful 2" w:semiHidden="1" w:unhideWhenUsed="1"/>
+    <w:lsdException w:name="Table Colorful 3" w:semiHidden="1" w:unhideWhenUsed="1"/>
+    <w:lsdException w:name="Table Columns 1" w:semiHidden="1" w:unhideWhenUsed="1"/>
+    <w:lsdException w:name="Table Columns 2" w:semiHidden="1" w:unhideWhenUsed="1"/>
+    <w:lsdException w:name="Table Columns 3" w:semiHidden="1" w:unhideWhenUsed="1"/>
+    <w:lsdException w:name="Table Columns 4" w:semiHidden="1" w:unhideWhenUsed="1"/>
+    <w:lsdException w:name="Table Columns 5" w:semiHidden="1" w:unhideWhenUsed="1"/>
+    <w:lsdException w:name="Table Grid 1" w:semiHidden="1" w:unhideWhenUsed="1"/>
+    <w:lsdException w:name="Table Grid 2" w:semiHidden="1" w:unhideWhenUsed="1"/>
+    <w:lsdException w:name="Table Grid 3" w:semiHidden="1" w:unhideWhenUsed="1"/>
+    <w:lsdException w:name="Table Grid 4" w:semiHidden="1" w:unhideWhenUsed="1"/>
+    <w:lsdException w:name="Table Grid 5" w:semiHidden="1" w:unhideWhenUsed="1"/>
+    <w:lsdException w:name="Table Grid 6" w:semiHidden="1" w:unhideWhenUsed="1"/>
+    <w:lsdException w:name="Table Grid 7" w:semiHidden="1" w:unhideWhenUsed="1"/>
+    <w:lsdException w:name="Table Grid 8" w:semiHidden="1" w:unhideWhenUsed="1"/>
+    <w:lsdException w:name="Table List 1" w:semiHidden="1" w:unhideWhenUsed="1"/>
+    <w:lsdException w:name="Table List 2" w:semiHidden="1" w:unhideWhenUsed="1"/>
+    <w:lsdException w:name="Table List 3" w:semiHidden="1" w:unhideWhenUsed="1"/>
+    <w:lsdException w:name="Table List 4" w:semiHidden="1" w:unhideWhenUsed="1"/>
+    <w:lsdException w:name="Table List 5" w:semiHidden="1" w:unhideWhenUsed="1"/>
+    <w:lsdException w:name="Table List 6" w:semiHidden="1" w:unhideWhenUsed="1"/>
+    <w:lsdException w:name="Table List 7" w:semiHidden="1" w:unhideWhenUsed="1"/>
+    <w:lsdException w:name="Table List 8" w:semiHidden="1" w:unhideWhenUsed="1"/>
+    <w:lsdException w:name="Table 3D effects 1" w:semiHidden="1" w:unhideWhenUsed="1"/>
+    <w:lsdException w:name="Table 3D effects 2" w:semiHidden="1" w:unhideWhenUsed="1"/>
+    <w:lsdException w:name="Table 3D effects 3" w:semiHidden="1" w:unhideWhenUsed="1"/>
+    <w:lsdException w:name="Table Contemporary" w:semiHidden="1" w:unhideWhenUsed="1"/>
+    <w:lsdException w:name="Table Elegant" w:semiHidden="1" w:unhideWhenUsed="1"/>
+    <w:lsdException w:name="Table Professional" w:semiHidden="1" w:unhideWhenUsed="1"/>
+    <w:lsdException w:name="Table Subtle 1" w:semiHidden="1" w:unhideWhenUsed="1"/>
+    <w:lsdException w:name="Table Subtle 2" w:semiHidden="1" w:unhideWhenUsed="1"/>
+    <w:lsdException w:name="Table Web 1" w:semiHidden="1" w:unhideWhenUsed="1"/>
+    <w:lsdException w:name="Table Web 2" w:semiHidden="1" w:unhideWhenUsed="1"/>
+    <w:lsdException w:name="Table Web 3" w:semiHidden="1" w:unhideWhenUsed="1"/>
+    <w:lsdException w:name="Balloon Text" w:semiHidden="1" w:unhideWhenUsed="1"/>
+    <w:lsdException w:name="Table Grid" w:semiHidden="1" w:unhideWhenUsed="1"/>
+    <w:lsdException w:name="Table Theme" w:semiHidden="1" w:unhideWhenUsed="1"/>
+    <w:lsdException w:name="Placeholder Text" w:semiHidden="1" w:uiPriority="99"/>
+    <w:lsdException w:name="No Spacing" w:uiPriority="1" w:qFormat="1"/>
+    <w:lsdException w:name="Light Shading" w:uiPriority="60"/>
+    <w:lsdException w:name="Light List" w:uiPriority="61"/>
+    <w:lsdException w:name="Light Grid" w:uiPriority="62"/>
+    <w:lsdException w:name="Medium Shading 1" w:uiPriority="63"/>
+    <w:lsdException w:name="Medium Shading 2" w:uiPriority="64"/>
+    <w:lsdException w:name="Medium List 1" w:uiPriority="65"/>
+    <w:lsdException w:name="Medium List 2" w:uiPriority="66"/>
+    <w:lsdException w:name="Medium Grid 1" w:uiPriority="67"/>
+    <w:lsdException w:name="Medium Grid 2" w:uiPriority="68"/>
+    <w:lsdException w:name="Medium Grid 3" w:uiPriority="69"/>
+    <w:lsdException w:name="Dark List" w:uiPriority="70"/>
+    <w:lsdException w:name="Colorful Shading" w:uiPriority="71"/>
+    <w:lsdException w:name="Colorful List" w:uiPriority="72"/>
+    <w:lsdException w:name="Colorful Grid" w:uiPriority="73"/>
+    <w:lsdException w:name="Light Shading Accent 1" w:uiPriority="60"/>
+    <w:lsdException w:name="Light List Accent 1" w:uiPriority="61"/>
+    <w:lsdException w:name="Light Grid Accent 1" w:uiPriority="62"/>
+    <w:lsdException w:name="Medium Shading 1 Accent 1" w:uiPriority="63"/>
+    <w:lsdException w:name="Medium Shading 2 Accent 1" w:uiPriority="64"/>
+    <w:lsdException w:name="Medium List 1 Accent 1" w:uiPriority="65"/>
+    <w:lsdException w:name="Revision" w:semiHidden="1" w:uiPriority="99"/>
+    <w:lsdException w:name="List Paragraph" w:uiPriority="34" w:qFormat="1"/>
+    <w:lsdException w:name="Quote" w:uiPriority="29" w:qFormat="1"/>
+    <w:lsdException w:name="Intense Quote" w:uiPriority="30" w:qFormat="1"/>
+    <w:lsdException w:name="Medium List 2 Accent 1" w:uiPriority="66"/>
+    <w:lsdException w:name="Medium Grid 1 Accent 1" w:uiPriority="67"/>
+    <w:lsdException w:name="Medium Grid 2 Accent 1" w:uiPriority="68"/>
+    <w:lsdException w:name="Medium Grid 3 Accent 1" w:uiPriority="69"/>
+    <w:lsdException w:name="Dark List Accent 1" w:uiPriority="70"/>
+    <w:lsdException w:name="Colorful Shading Accent 1" w:uiPriority="71"/>
+    <w:lsdException w:name="Colorful List Accent 1" w:uiPriority="72"/>
+    <w:lsdException w:name="Colorful Grid Accent 1" w:uiPriority="73"/>
+    <w:lsdException w:name="Light Shading Accent 2" w:uiPriority="60"/>
+    <w:lsdException w:name="Light List Accent 2" w:uiPriority="61"/>
+    <w:lsdException w:name="Light Grid Accent 2" w:uiPriority="62"/>
+    <w:lsdException w:name="Medium Shading 1 Accent 2" w:uiPriority="63"/>
+    <w:lsdException w:name="Medium Shading 2 Accent 2" w:uiPriority="64"/>
+    <w:lsdException w:name="Medium List 1 Accent 2" w:uiPriority="65"/>
+    <w:lsdException w:name="Medium List 2 Accent 2" w:uiPriority="66"/>
+    <w:lsdException w:name="Medium Grid 1 Accent 2" w:uiPriority="67"/>
+    <w:lsdException w:name="Medium Grid 2 Accent 2" w:uiPriority="68"/>
+    <w:lsdException w:name="Medium Grid 3 Accent 2" w:uiPriority="69"/>
+    <w:lsdException w:name="Dark List Accent 2" w:uiPriority="70"/>
+    <w:lsdException w:name="Colorful Shading Accent 2" w:uiPriority="71"/>
+    <w:lsdException w:name="Colorful List Accent 2" w:uiPriority="72"/>
+    <w:lsdException w:name="Colorful Grid Accent 2" w:uiPriority="73"/>
+    <w:lsdException w:name="Light Shading Accent 3" w:uiPriority="60"/>
+    <w:lsdException w:name="Light List Accent 3" w:uiPriority="61"/>
+    <w:lsdException w:name="Light Grid Accent 3" w:uiPriority="62"/>
+    <w:lsdException w:name="Medium Shading 1 Accent 3" w:uiPriority="63"/>
+    <w:lsdException w:name="Medium Shading 2 Accent 3" w:uiPriority="64"/>
+    <w:lsdException w:name="Medium List 1 Accent 3" w:uiPriority="65"/>
+    <w:lsdException w:name="Medium List 2 Accent 3" w:uiPriority="66"/>
+    <w:lsdException w:name="Medium Grid 1 Accent 3" w:uiPriority="67"/>
+    <w:lsdException w:name="Medium Grid 2 Accent 3" w:uiPriority="68"/>
+    <w:lsdException w:name="Medium Grid 3 Accent 3" w:uiPriority="69"/>
+    <w:lsdException w:name="Dark List Accent 3" w:uiPriority="70"/>
+    <w:lsdException w:name="Colorful Shading Accent 3" w:uiPriority="71"/>
+    <w:lsdException w:name="Colorful List Accent 3" w:uiPriority="72"/>
+    <w:lsdException w:name="Colorful Grid Accent 3" w:uiPriority="73"/>
+    <w:lsdException w:name="Light Shading Accent 4" w:uiPriority="60"/>
+    <w:lsdException w:name="Light List Accent 4" w:uiPriority="61"/>
+    <w:lsdException w:name="Light Grid Accent 4" w:uiPriority="62"/>
+    <w:lsdException w:name="Medium Shading 1 Accent 4" w:uiPriority="63"/>
+    <w:lsdException w:name="Medium Shading 2 Accent 4" w:uiPriority="64"/>
+    <w:lsdException w:name="Medium List 1 Accent 4" w:uiPriority="65"/>
+    <w:lsdException w:name="Medium List 2 Accent 4" w:uiPriority="66"/>
+    <w:lsdException w:name="Medium Grid 1 Accent 4" w:uiPriority="67"/>
+    <w:lsdException w:name="Medium Grid 2 Accent 4" w:uiPriority="68"/>
+    <w:lsdException w:name="Medium Grid 3 Accent 4" w:uiPriority="69"/>
+    <w:lsdException w:name="Dark List Accent 4" w:uiPriority="70"/>
+    <w:lsdException w:name="Colorful Shading Accent 4" w:uiPriority="71"/>
+    <w:lsdException w:name="Colorful List Accent 4" w:uiPriority="72"/>
+    <w:lsdException w:name="Colorful Grid Accent 4" w:uiPriority="73"/>
+    <w:lsdException w:name="Light Shading Accent 5" w:uiPriority="60"/>
+    <w:lsdException w:name="Light List Accent 5" w:uiPriority="61"/>
+    <w:lsdException w:name="Light Grid Accent 5" w:uiPriority="62"/>
+    <w:lsdException w:name="Medium Shading 1 Accent 5" w:uiPriority="63"/>
+    <w:lsdException w:name="Medium Shading 2 Accent 5" w:uiPriority="64"/>
+    <w:lsdException w:name="Medium List 1 Accent 5" w:uiPriority="65"/>
+    <w:lsdException w:name="Medium List 2 Accent 5" w:uiPriority="66"/>
+    <w:lsdException w:name="Medium Grid 1 Accent 5" w:uiPriority="67"/>
+    <w:lsdException w:name="Medium Grid 2 Accent 5" w:uiPriority="68"/>
+    <w:lsdException w:name="Medium Grid 3 Accent 5" w:uiPriority="69"/>
+    <w:lsdException w:name="Dark List Accent 5" w:uiPriority="70"/>
+    <w:lsdException w:name="Colorful Shading Accent 5" w:uiPriority="71"/>
+    <w:lsdException w:name="Colorful List Accent 5" w:uiPriority="72"/>
+    <w:lsdException w:name="Colorful Grid Accent 5" w:uiPriority="73"/>
+    <w:lsdException w:name="Light Shading Accent 6" w:uiPriority="60"/>
+    <w:lsdException w:name="Light List Accent 6" w:uiPriority="61"/>
+    <w:lsdException w:name="Light Grid Accent 6" w:uiPriority="62"/>
+    <w:lsdException w:name="Medium Shading 1 Accent 6" w:uiPriority="63"/>
+    <w:lsdException w:name="Medium Shading 2 Accent 6" w:uiPriority="64"/>
+    <w:lsdException w:name="Medium List 1 Accent 6" w:uiPriority="65"/>
+    <w:lsdException w:name="Medium List 2 Accent 6" w:uiPriority="66"/>
+    <w:lsdException w:name="Medium Grid 1 Accent 6" w:uiPriority="67"/>
+    <w:lsdException w:name="Medium Grid 2 Accent 6" w:uiPriority="68"/>
+    <w:lsdException w:name="Medium Grid 3 Accent 6" w:uiPriority="69"/>
+    <w:lsdException w:name="Dark List Accent 6" w:uiPriority="70"/>
+    <w:lsdException w:name="Colorful Shading Accent 6" w:uiPriority="71"/>
+    <w:lsdException w:name="Colorful List Accent 6" w:uiPriority="72"/>
+    <w:lsdException w:name="Colorful Grid Accent 6" w:uiPriority="73"/>
+    <w:lsdException w:name="Subtle Emphasis" w:uiPriority="19" w:qFormat="1"/>
+    <w:lsdException w:name="Intense Emphasis" w:uiPriority="21" w:qFormat="1"/>
+    <w:lsdException w:name="Subtle Reference" w:uiPriority="31" w:qFormat="1"/>
+    <w:lsdException w:name="Intense Reference" w:uiPriority="32" w:qFormat="1"/>
+    <w:lsdException w:name="Book Title" w:uiPriority="33" w:qFormat="1"/>
+    <w:lsdException w:name="Bibliography" w:semiHidden="1" w:uiPriority="37" w:unhideWhenUsed="1"/>
+    <w:lsdException w:name="TOC Heading" w:semiHidden="1" w:uiPriority="39" w:unhideWhenUsed="1" w:qFormat="1"/>
+    <w:lsdException w:name="Plain Table 1" w:uiPriority="41"/>
+    <w:lsdException w:name="Plain Table 2" w:uiPriority="42"/>
+    <w:lsdException w:name="Plain Table 3" w:uiPriority="43"/>
+    <w:lsdException w:name="Plain Table 4" w:uiPriority="44"/>
+    <w:lsdException w:name="Plain Table 5" w:uiPriority="45"/>
+    <w:lsdException w:name="Grid Table Light" w:uiPriority="40"/>
+    <w:lsdException w:name="Grid Table 1 Light" w:uiPriority="46"/>
+    <w:lsdException w:name="Grid Table 2" w:uiPriority="47"/>
+    <w:lsdException w:name="Grid Table 3" w:uiPriority="48"/>
+    <w:lsdException w:name="Grid Table 4" w:uiPriority="49"/>
+    <w:lsdException w:name="Grid Table 5 Dark" w:uiPriority="50"/>
+    <w:lsdException w:name="Grid Table 6 Colorful" w:uiPriority="51"/>
+    <w:lsdException w:name="Grid Table 7 Colorful" w:uiPriority="52"/>
+    <w:lsdException w:name="Grid Table 1 Light Accent 1" w:uiPriority="46"/>
+    <w:lsdException w:name="Grid Table 2 Accent 1" w:uiPriority="47"/>
+    <w:lsdException w:name="Grid Table 3 Accent 1" w:uiPriority="48"/>
+    <w:lsdException w:name="Grid Table 4 Accent 1" w:uiPriority="49"/>
+    <w:lsdException w:name="Grid Table 5 Dark Accent 1" w:uiPriority="50"/>
+    <w:lsdException w:name="Grid Table 6 Colorful Accent 1" w:uiPriority="51"/>
+    <w:lsdException w:name="Grid Table 7 Colorful Accent 1" w:uiPriority="52"/>
+    <w:lsdException w:name="Grid Table 1 Light Accent 2" w:uiPriority="46"/>
+    <w:lsdException w:name="Grid Table 2 Accent 2" w:uiPriority="47"/>
+    <w:lsdException w:name="Grid Table 3 Accent 2" w:uiPriority="48"/>
+    <w:lsdException w:name="Grid Table 4 Accent 2" w:uiPriority="49"/>
+    <w:lsdException w:name="Grid Table 5 Dark Accent 2" w:uiPriority="50"/>
+    <w:lsdException w:name="Grid Table 6 Colorful Accent 2" w:uiPriority="51"/>
+    <w:lsdException w:name="Grid Table 7 Colorful Accent 2" w:uiPriority="52"/>
+    <w:lsdException w:name="Grid Table 1 Light Accent 3" w:uiPriority="46"/>
+    <w:lsdException w:name="Grid Table 2 Accent 3" w:uiPriority="47"/>
+    <w:lsdException w:name="Grid Table 3 Accent 3" w:uiPriority="48"/>
+    <w:lsdException w:name="Grid Table 4 Accent 3" w:uiPriority="49"/>
+    <w:lsdException w:name="Grid Table 5 Dark Accent 3" w:uiPriority="50"/>
+    <w:lsdException w:name="Grid Table 6 Colorful Accent 3" w:uiPriority="51"/>
+    <w:lsdException w:name="Grid Table 7 Colorful Accent 3" w:uiPriority="52"/>
+    <w:lsdException w:name="Grid Table 1 Light Accent 4" w:uiPriority="46"/>
+    <w:lsdException w:name="Grid Table 2 Accent 4" w:uiPriority="47"/>
+    <w:lsdException w:name="Grid Table 3 Accent 4" w:uiPriority="48"/>
+    <w:lsdException w:name="Grid Table 4 Accent 4" w:uiPriority="49"/>
+    <w:lsdException w:name="Grid Table 5 Dark Accent 4" w:uiPriority="50"/>
+    <w:lsdException w:name="Grid Table 6 Colorful Accent 4" w:uiPriority="51"/>
+    <w:lsdException w:name="Grid Table 7 Colorful Accent 4" w:uiPriority="52"/>
+    <w:lsdException w:name="Grid Table 1 Light Accent 5" w:uiPriority="46"/>
+    <w:lsdException w:name="Grid Table 2 Accent 5" w:uiPriority="47"/>
+    <w:lsdException w:name="Grid Table 3 Accent 5" w:uiPriority="48"/>
+    <w:lsdException w:name="Grid Table 4 Accent 5" w:uiPriority="49"/>
+    <w:lsdException w:name="Grid Table 5 Dark Accent 5" w:uiPriority="50"/>
+    <w:lsdException w:name="Grid Table 6 Colorful Accent 5" w:uiPriority="51"/>
+    <w:lsdException w:name="Grid Table 7 Colorful Accent 5" w:uiPriority="52"/>
+    <w:lsdException w:name="Grid Table 1 Light Accent 6" w:uiPriority="46"/>
+    <w:lsdException w:name="Grid Table 2 Accent 6" w:uiPriority="47"/>
+    <w:lsdException w:name="Grid Table 3 Accent 6" w:uiPriority="48"/>
+    <w:lsdException w:name="Grid Table 4 Accent 6" w:uiPriority="49"/>
+    <w:lsdException w:name="Grid Table 5 Dark Accent 6" w:uiPriority="50"/>
+    <w:lsdException w:name="Grid Table 6 Colorful Accent 6" w:uiPriority="51"/>
+    <w:lsdException w:name="Grid Table 7 Colorful Accent 6" w:uiPriority="52"/>
+    <w:lsdException w:name="List Table 1 Light" w:uiPriority="46"/>
+    <w:lsdException w:name="List Table 2" w:uiPriority="47"/>
+    <w:lsdException w:name="List Table 3" w:uiPriority="48"/>
+    <w:lsdException w:name="List Table 4" w:uiPriority="49"/>
+    <w:lsdException w:name="List Table 5 Dark" w:uiPriority="50"/>
+    <w:lsdException w:name="List Table 6 Colorful" w:uiPriority="51"/>
+    <w:lsdException w:name="List Table 7 Colorful" w:uiPriority="52"/>
+    <w:lsdException w:name="List Table 1 Light Accent 1" w:uiPriority="46"/>
+    <w:lsdException w:name="List Table 2 Accent 1" w:uiPriority="47"/>
+    <w:lsdException w:name="List Table 3 Accent 1" w:uiPriority="48"/>
+    <w:lsdException w:name="List Table 4 Accent 1" w:uiPriority="49"/>
+    <w:lsdException w:name="List Table 5 Dark Accent 1" w:uiPriority="50"/>
+    <w:lsdException w:name="List Table 6 Colorful Accent 1" w:uiPriority="51"/>
+    <w:lsdException w:name="List Table 7 Colorful Accent 1" w:uiPriority="52"/>
+    <w:lsdException w:name="List Table 1 Light Accent 2" w:uiPriority="46"/>
+    <w:lsdException w:name="List Table 2 Accent 2" w:uiPriority="47"/>
+    <w:lsdException w:name="List Table 3 Accent 2" w:uiPriority="48"/>
+    <w:lsdException w:name="List Table 4 Accent 2" w:uiPriority="49"/>
+    <w:lsdException w:name="List Table 5 Dark Accent 2" w:uiPriority="50"/>
+    <w:lsdException w:name="List Table 6 Colorful Accent 2" w:uiPriority="51"/>
+    <w:lsdException w:name="List Table 7 Colorful Accent 2" w:uiPriority="52"/>
+    <w:lsdException w:name="List Table 1 Light Accent 3" w:uiPriority="46"/>
+    <w:lsdException w:name="List Table 2 Accent 3" w:uiPriority="47"/>
+    <w:lsdException w:name="List Table 3 Accent 3" w:uiPriority="48"/>
+    <w:lsdException w:name="List Table 4 Accent 3" w:uiPriority="49"/>
+    <w:lsdException w:name="List Table 5 Dark Accent 3" w:uiPriority="50"/>
+    <w:lsdException w:name="List Table 6 Colorful Accent 3" w:uiPriority="51"/>
+    <w:lsdException w:name="List Table 7 Colorful Accent 3" w:uiPriority="52"/>
+    <w:lsdException w:name="List Table 1 Light Accent 4" w:uiPriority="46"/>
+    <w:lsdException w:name="List Table 2 Accent 4" w:uiPriority="47"/>
+    <w:lsdException w:name="List Table 3 Accent 4" w:uiPriority="48"/>
+    <w:lsdException w:name="List Table 4 Accent 4" w:uiPriority="49"/>
+    <w:lsdException w:name="List Table 5 Dark Accent 4" w:uiPriority="50"/>
+    <w:lsdException w:name="List Table 6 Colorful Accent 4" w:uiPriority="51"/>
+    <w:lsdException w:name="List Table 7 Colorful Accent 4" w:uiPriority="52"/>
+    <w:lsdException w:name="List Table 1 Light Accent 5" w:uiPriority="46"/>
+    <w:lsdException w:name="List Table 2 Accent 5" w:uiPriority="47"/>
+    <w:lsdException w:name="List Table 3 Accent 5" w:uiPriority="48"/>
+    <w:lsdException w:name="List Table 4 Accent 5" w:uiPriority="49"/>
+    <w:lsdException w:name="List Table 5 Dark Accent 5" w:uiPriority="50"/>
+    <w:lsdException w:name="List Table 6 Colorful Accent 5" w:uiPriority="51"/>
+    <w:lsdException w:name="List Table 7 Colorful Accent 5" w:uiPriority="52"/>
+    <w:lsdException w:name="List Table 1 Light Accent 6" w:uiPriority="46"/>
+    <w:lsdException w:name="List Table 2 Accent 6" w:uiPriority="47"/>
+    <w:lsdException w:name="List Table 3 Accent 6" w:uiPriority="48"/>
+    <w:lsdException w:name="List Table 4 Accent 6" w:uiPriority="49"/>
+    <w:lsdException w:name="List Table 5 Dark Accent 6" w:uiPriority="50"/>
+    <w:lsdException w:name="List Table 6 Colorful Accent 6" w:uiPriority="51"/>
+    <w:lsdException w:name="List Table 7 Colorful Accent 6" w:uiPriority="52"/>
+    <w:lsdException w:name="Mention" w:semiHidden="1" w:uiPriority="99" w:unhideWhenUsed="1"/>
+    <w:lsdException w:name="Smart Hyperlink" w:semiHidden="1" w:uiPriority="99" w:unhideWhenUsed="1"/>
+    <w:lsdException w:name="Hashtag" w:semiHidden="1" w:uiPriority="99" w:unhideWhenUsed="1"/>
+    <w:lsdException w:name="Unresolved Mention" w:semiHidden="1" w:uiPriority="99" w:unhideWhenUsed="1"/>
+    <w:lsdException w:name="Smart Link" w:semiHidden="1" w:uiPriority="99" w:unhideWhenUsed="1"/>
   </w:latentStyles>
   <w:style w:type="paragraph" w:default="1" w:styleId="Normal">
     <w:name w:val="Normal"/>
@@ -8067,7 +8566,6 @@
     <w:basedOn w:val="Tablanormal"/>
     <w:rsid w:val="00573FDC"/>
     <w:tblPr>
-      <w:tblInd w:w="0" w:type="dxa"/>
       <w:tblBorders>
         <w:top w:val="single" w:sz="4" w:space="0" w:color="auto"/>
         <w:left w:val="single" w:sz="4" w:space="0" w:color="auto"/>
@@ -8076,419 +8574,6 @@
         <w:insideH w:val="single" w:sz="4" w:space="0" w:color="auto"/>
         <w:insideV w:val="single" w:sz="4" w:space="0" w:color="auto"/>
       </w:tblBorders>
-      <w:tblCellMar>
-        <w:top w:w="0" w:type="dxa"/>
-        <w:left w:w="108" w:type="dxa"/>
-        <w:bottom w:w="0" w:type="dxa"/>
-        <w:right w:w="108" w:type="dxa"/>
-      </w:tblCellMar>
-    </w:tblPr>
-  </w:style>
-  <w:style w:type="paragraph" w:styleId="Encabezado">
-    <w:name w:val="header"/>
-    <w:basedOn w:val="Normal"/>
-    <w:link w:val="EncabezadoCar"/>
-    <w:uiPriority w:val="99"/>
-    <w:rsid w:val="00992C22"/>
-    <w:pPr>
-      <w:tabs>
-        <w:tab w:val="center" w:pos="4419"/>
-        <w:tab w:val="right" w:pos="8838"/>
-      </w:tabs>
-    </w:pPr>
-  </w:style>
-  <w:style w:type="character" w:customStyle="1" w:styleId="EncabezadoCar">
-    <w:name w:val="Encabezado Car"/>
-    <w:link w:val="Encabezado"/>
-    <w:uiPriority w:val="99"/>
-    <w:rsid w:val="00992C22"/>
-    <w:rPr>
-      <w:sz w:val="24"/>
-      <w:szCs w:val="24"/>
-      <w:lang w:val="es-ES" w:eastAsia="es-ES"/>
-    </w:rPr>
-  </w:style>
-  <w:style w:type="paragraph" w:styleId="Piedepgina">
-    <w:name w:val="footer"/>
-    <w:basedOn w:val="Normal"/>
-    <w:link w:val="PiedepginaCar"/>
-    <w:uiPriority w:val="99"/>
-    <w:rsid w:val="00992C22"/>
-    <w:pPr>
-      <w:tabs>
-        <w:tab w:val="center" w:pos="4419"/>
-        <w:tab w:val="right" w:pos="8838"/>
-      </w:tabs>
-    </w:pPr>
-  </w:style>
-  <w:style w:type="character" w:customStyle="1" w:styleId="PiedepginaCar">
-    <w:name w:val="Pie de página Car"/>
-    <w:link w:val="Piedepgina"/>
-    <w:uiPriority w:val="99"/>
-    <w:rsid w:val="00992C22"/>
-    <w:rPr>
-      <w:sz w:val="24"/>
-      <w:szCs w:val="24"/>
-      <w:lang w:val="es-ES" w:eastAsia="es-ES"/>
-    </w:rPr>
-  </w:style>
-  <w:style w:type="paragraph" w:styleId="Textodeglobo">
-    <w:name w:val="Balloon Text"/>
-    <w:basedOn w:val="Normal"/>
-    <w:link w:val="TextodegloboCar"/>
-    <w:rsid w:val="00992C22"/>
-    <w:rPr>
-      <w:rFonts w:ascii="Tahoma" w:hAnsi="Tahoma"/>
-      <w:sz w:val="16"/>
-      <w:szCs w:val="16"/>
-    </w:rPr>
-  </w:style>
-  <w:style w:type="character" w:customStyle="1" w:styleId="TextodegloboCar">
-    <w:name w:val="Texto de globo Car"/>
-    <w:link w:val="Textodeglobo"/>
-    <w:rsid w:val="00992C22"/>
-    <w:rPr>
-      <w:rFonts w:ascii="Tahoma" w:hAnsi="Tahoma" w:cs="Tahoma"/>
-      <w:sz w:val="16"/>
-      <w:szCs w:val="16"/>
-      <w:lang w:val="es-ES" w:eastAsia="es-ES"/>
-    </w:rPr>
-  </w:style>
-  <w:style w:type="character" w:customStyle="1" w:styleId="Ttulo2Car">
-    <w:name w:val="Título 2 Car"/>
-    <w:link w:val="Ttulo2"/>
-    <w:rsid w:val="00992C22"/>
-    <w:rPr>
-      <w:rFonts w:ascii="Arial" w:hAnsi="Arial" w:cs="Arial"/>
-      <w:b/>
-      <w:bCs/>
-      <w:szCs w:val="24"/>
-      <w:lang w:val="es-ES" w:eastAsia="es-ES"/>
-    </w:rPr>
-  </w:style>
-  <w:style w:type="paragraph" w:styleId="Ttulo">
-    <w:name w:val="Title"/>
-    <w:basedOn w:val="Normal"/>
-    <w:link w:val="TtuloCar"/>
-    <w:qFormat/>
-    <w:rsid w:val="00992C22"/>
-    <w:pPr>
-      <w:spacing w:before="120" w:after="120" w:line="360" w:lineRule="auto"/>
-      <w:jc w:val="both"/>
-    </w:pPr>
-    <w:rPr>
-      <w:rFonts w:ascii="Arial" w:hAnsi="Arial"/>
-      <w:b/>
-      <w:caps/>
-      <w:sz w:val="22"/>
-      <w:szCs w:val="20"/>
-      <w:lang w:val="es-MX"/>
-    </w:rPr>
-  </w:style>
-  <w:style w:type="character" w:customStyle="1" w:styleId="TtuloCar">
-    <w:name w:val="Título Car"/>
-    <w:link w:val="Ttulo"/>
-    <w:rsid w:val="00992C22"/>
-    <w:rPr>
-      <w:rFonts w:ascii="Arial" w:hAnsi="Arial"/>
-      <w:b/>
-      <w:caps/>
-      <w:sz w:val="22"/>
-      <w:lang w:val="es-MX" w:eastAsia="es-ES"/>
-    </w:rPr>
-  </w:style>
-  <w:style w:type="character" w:customStyle="1" w:styleId="Ttulo4Car">
-    <w:name w:val="Título 4 Car"/>
-    <w:link w:val="Ttulo4"/>
-    <w:rsid w:val="00B36788"/>
-    <w:rPr>
-      <w:rFonts w:ascii="Calibri" w:eastAsia="Times New Roman" w:hAnsi="Calibri" w:cs="Times New Roman"/>
-      <w:b/>
-      <w:bCs/>
-      <w:sz w:val="28"/>
-      <w:szCs w:val="28"/>
-      <w:lang w:val="es-ES" w:eastAsia="es-ES"/>
-    </w:rPr>
-  </w:style>
-  <w:style w:type="character" w:customStyle="1" w:styleId="Ttulo7Car">
-    <w:name w:val="Título 7 Car"/>
-    <w:link w:val="Ttulo7"/>
-    <w:semiHidden/>
-    <w:rsid w:val="00B36788"/>
-    <w:rPr>
-      <w:rFonts w:ascii="Calibri" w:eastAsia="Times New Roman" w:hAnsi="Calibri" w:cs="Times New Roman"/>
-      <w:sz w:val="24"/>
-      <w:szCs w:val="24"/>
-      <w:lang w:val="es-ES" w:eastAsia="es-ES"/>
-    </w:rPr>
-  </w:style>
-</w:styles>
-</file>
-
-<file path=word/stylesWithEffects.xml><?xml version="1.0" encoding="utf-8"?>
-<w:styles xmlns:wpc="http://schemas.microsoft.com/office/word/2010/wordprocessingCanvas" xmlns:mc="http://schemas.openxmlformats.org/markup-compatibility/2006" xmlns:o="urn:schemas-microsoft-com:office:office" xmlns:r="http://schemas.openxmlformats.org/officeDocument/2006/relationships" xmlns:m="http://schemas.openxmlformats.org/officeDocument/2006/math" xmlns:v="urn:schemas-microsoft-com:vml" xmlns:wp14="http://schemas.microsoft.com/office/word/2010/wordprocessingDrawing" xmlns:wp="http://schemas.openxmlformats.org/drawingml/2006/wordprocessingDrawing" xmlns:w10="urn:schemas-microsoft-com:office:word" xmlns:w="http://schemas.openxmlformats.org/wordprocessingml/2006/main" xmlns:w14="http://schemas.microsoft.com/office/word/2010/wordml" xmlns:wpg="http://schemas.microsoft.com/office/word/2010/wordprocessingGroup" xmlns:wpi="http://schemas.microsoft.com/office/word/2010/wordprocessingInk" xmlns:wne="http://schemas.microsoft.com/office/word/2006/wordml" xmlns:wps="http://schemas.microsoft.com/office/word/2010/wordprocessingShape" mc:Ignorable="w14 wp14">
-  <w:docDefaults>
-    <w:rPrDefault>
-      <w:rPr>
-        <w:rFonts w:ascii="Times New Roman" w:eastAsia="Times New Roman" w:hAnsi="Times New Roman" w:cs="Times New Roman"/>
-        <w:lang w:val="es-MX" w:eastAsia="es-MX" w:bidi="ar-SA"/>
-      </w:rPr>
-    </w:rPrDefault>
-    <w:pPrDefault/>
-  </w:docDefaults>
-  <w:latentStyles w:defLockedState="0" w:defUIPriority="0" w:defSemiHidden="1" w:defUnhideWhenUsed="1" w:defQFormat="0" w:count="267">
-    <w:lsdException w:name="Normal" w:semiHidden="0" w:unhideWhenUsed="0" w:qFormat="1"/>
-    <w:lsdException w:name="heading 1" w:semiHidden="0" w:unhideWhenUsed="0" w:qFormat="1"/>
-    <w:lsdException w:name="heading 2" w:qFormat="1"/>
-    <w:lsdException w:name="heading 3" w:qFormat="1"/>
-    <w:lsdException w:name="heading 4" w:qFormat="1"/>
-    <w:lsdException w:name="heading 5" w:qFormat="1"/>
-    <w:lsdException w:name="heading 6" w:qFormat="1"/>
-    <w:lsdException w:name="heading 7" w:qFormat="1"/>
-    <w:lsdException w:name="heading 8" w:qFormat="1"/>
-    <w:lsdException w:name="heading 9" w:qFormat="1"/>
-    <w:lsdException w:name="header" w:uiPriority="99"/>
-    <w:lsdException w:name="footer" w:uiPriority="99"/>
-    <w:lsdException w:name="caption" w:qFormat="1"/>
-    <w:lsdException w:name="List Number" w:semiHidden="0" w:unhideWhenUsed="0"/>
-    <w:lsdException w:name="List 4" w:semiHidden="0" w:unhideWhenUsed="0"/>
-    <w:lsdException w:name="List 5" w:semiHidden="0" w:unhideWhenUsed="0"/>
-    <w:lsdException w:name="Title" w:semiHidden="0" w:unhideWhenUsed="0" w:qFormat="1"/>
-    <w:lsdException w:name="Subtitle" w:semiHidden="0" w:unhideWhenUsed="0" w:qFormat="1"/>
-    <w:lsdException w:name="Salutation" w:semiHidden="0" w:unhideWhenUsed="0"/>
-    <w:lsdException w:name="Date" w:semiHidden="0" w:unhideWhenUsed="0"/>
-    <w:lsdException w:name="Body Text First Indent" w:semiHidden="0" w:unhideWhenUsed="0"/>
-    <w:lsdException w:name="Strong" w:semiHidden="0" w:unhideWhenUsed="0" w:qFormat="1"/>
-    <w:lsdException w:name="Emphasis" w:semiHidden="0" w:unhideWhenUsed="0" w:qFormat="1"/>
-    <w:lsdException w:name="Table Grid" w:semiHidden="0" w:unhideWhenUsed="0"/>
-    <w:lsdException w:name="Placeholder Text" w:uiPriority="99" w:unhideWhenUsed="0"/>
-    <w:lsdException w:name="No Spacing" w:semiHidden="0" w:uiPriority="1" w:unhideWhenUsed="0" w:qFormat="1"/>
-    <w:lsdException w:name="Light Shading" w:semiHidden="0" w:uiPriority="60" w:unhideWhenUsed="0"/>
-    <w:lsdException w:name="Light List" w:semiHidden="0" w:uiPriority="61" w:unhideWhenUsed="0"/>
-    <w:lsdException w:name="Light Grid" w:semiHidden="0" w:uiPriority="62" w:unhideWhenUsed="0"/>
-    <w:lsdException w:name="Medium Shading 1" w:semiHidden="0" w:uiPriority="63" w:unhideWhenUsed="0"/>
-    <w:lsdException w:name="Medium Shading 2" w:semiHidden="0" w:uiPriority="64" w:unhideWhenUsed="0"/>
-    <w:lsdException w:name="Medium List 1" w:semiHidden="0" w:uiPriority="65" w:unhideWhenUsed="0"/>
-    <w:lsdException w:name="Medium List 2" w:semiHidden="0" w:uiPriority="66" w:unhideWhenUsed="0"/>
-    <w:lsdException w:name="Medium Grid 1" w:semiHidden="0" w:uiPriority="67" w:unhideWhenUsed="0"/>
-    <w:lsdException w:name="Medium Grid 2" w:semiHidden="0" w:uiPriority="68" w:unhideWhenUsed="0"/>
-    <w:lsdException w:name="Medium Grid 3" w:semiHidden="0" w:uiPriority="69" w:unhideWhenUsed="0"/>
-    <w:lsdException w:name="Dark List" w:semiHidden="0" w:uiPriority="70" w:unhideWhenUsed="0"/>
-    <w:lsdException w:name="Colorful Shading" w:semiHidden="0" w:uiPriority="71" w:unhideWhenUsed="0"/>
-    <w:lsdException w:name="Colorful List" w:semiHidden="0" w:uiPriority="72" w:unhideWhenUsed="0"/>
-    <w:lsdException w:name="Colorful Grid" w:semiHidden="0" w:uiPriority="73" w:unhideWhenUsed="0"/>
-    <w:lsdException w:name="Light Shading Accent 1" w:semiHidden="0" w:uiPriority="60" w:unhideWhenUsed="0"/>
-    <w:lsdException w:name="Light List Accent 1" w:semiHidden="0" w:uiPriority="61" w:unhideWhenUsed="0"/>
-    <w:lsdException w:name="Light Grid Accent 1" w:semiHidden="0" w:uiPriority="62" w:unhideWhenUsed="0"/>
-    <w:lsdException w:name="Medium Shading 1 Accent 1" w:semiHidden="0" w:uiPriority="63" w:unhideWhenUsed="0"/>
-    <w:lsdException w:name="Medium Shading 2 Accent 1" w:semiHidden="0" w:uiPriority="64" w:unhideWhenUsed="0"/>
-    <w:lsdException w:name="Medium List 1 Accent 1" w:semiHidden="0" w:uiPriority="65" w:unhideWhenUsed="0"/>
-    <w:lsdException w:name="Revision" w:uiPriority="99" w:unhideWhenUsed="0"/>
-    <w:lsdException w:name="List Paragraph" w:semiHidden="0" w:uiPriority="34" w:unhideWhenUsed="0" w:qFormat="1"/>
-    <w:lsdException w:name="Quote" w:semiHidden="0" w:uiPriority="29" w:unhideWhenUsed="0" w:qFormat="1"/>
-    <w:lsdException w:name="Intense Quote" w:semiHidden="0" w:uiPriority="30" w:unhideWhenUsed="0" w:qFormat="1"/>
-    <w:lsdException w:name="Medium List 2 Accent 1" w:semiHidden="0" w:uiPriority="66" w:unhideWhenUsed="0"/>
-    <w:lsdException w:name="Medium Grid 1 Accent 1" w:semiHidden="0" w:uiPriority="67" w:unhideWhenUsed="0"/>
-    <w:lsdException w:name="Medium Grid 2 Accent 1" w:semiHidden="0" w:uiPriority="68" w:unhideWhenUsed="0"/>
-    <w:lsdException w:name="Medium Grid 3 Accent 1" w:semiHidden="0" w:uiPriority="69" w:unhideWhenUsed="0"/>
-    <w:lsdException w:name="Dark List Accent 1" w:semiHidden="0" w:uiPriority="70" w:unhideWhenUsed="0"/>
-    <w:lsdException w:name="Colorful Shading Accent 1" w:semiHidden="0" w:uiPriority="71" w:unhideWhenUsed="0"/>
-    <w:lsdException w:name="Colorful List Accent 1" w:semiHidden="0" w:uiPriority="72" w:unhideWhenUsed="0"/>
-    <w:lsdException w:name="Colorful Grid Accent 1" w:semiHidden="0" w:uiPriority="73" w:unhideWhenUsed="0"/>
-    <w:lsdException w:name="Light Shading Accent 2" w:semiHidden="0" w:uiPriority="60" w:unhideWhenUsed="0"/>
-    <w:lsdException w:name="Light List Accent 2" w:semiHidden="0" w:uiPriority="61" w:unhideWhenUsed="0"/>
-    <w:lsdException w:name="Light Grid Accent 2" w:semiHidden="0" w:uiPriority="62" w:unhideWhenUsed="0"/>
-    <w:lsdException w:name="Medium Shading 1 Accent 2" w:semiHidden="0" w:uiPriority="63" w:unhideWhenUsed="0"/>
-    <w:lsdException w:name="Medium Shading 2 Accent 2" w:semiHidden="0" w:uiPriority="64" w:unhideWhenUsed="0"/>
-    <w:lsdException w:name="Medium List 1 Accent 2" w:semiHidden="0" w:uiPriority="65" w:unhideWhenUsed="0"/>
-    <w:lsdException w:name="Medium List 2 Accent 2" w:semiHidden="0" w:uiPriority="66" w:unhideWhenUsed="0"/>
-    <w:lsdException w:name="Medium Grid 1 Accent 2" w:semiHidden="0" w:uiPriority="67" w:unhideWhenUsed="0"/>
-    <w:lsdException w:name="Medium Grid 2 Accent 2" w:semiHidden="0" w:uiPriority="68" w:unhideWhenUsed="0"/>
-    <w:lsdException w:name="Medium Grid 3 Accent 2" w:semiHidden="0" w:uiPriority="69" w:unhideWhenUsed="0"/>
-    <w:lsdException w:name="Dark List Accent 2" w:semiHidden="0" w:uiPriority="70" w:unhideWhenUsed="0"/>
-    <w:lsdException w:name="Colorful Shading Accent 2" w:semiHidden="0" w:uiPriority="71" w:unhideWhenUsed="0"/>
-    <w:lsdException w:name="Colorful List Accent 2" w:semiHidden="0" w:uiPriority="72" w:unhideWhenUsed="0"/>
-    <w:lsdException w:name="Colorful Grid Accent 2" w:semiHidden="0" w:uiPriority="73" w:unhideWhenUsed="0"/>
-    <w:lsdException w:name="Light Shading Accent 3" w:semiHidden="0" w:uiPriority="60" w:unhideWhenUsed="0"/>
-    <w:lsdException w:name="Light List Accent 3" w:semiHidden="0" w:uiPriority="61" w:unhideWhenUsed="0"/>
-    <w:lsdException w:name="Light Grid Accent 3" w:semiHidden="0" w:uiPriority="62" w:unhideWhenUsed="0"/>
-    <w:lsdException w:name="Medium Shading 1 Accent 3" w:semiHidden="0" w:uiPriority="63" w:unhideWhenUsed="0"/>
-    <w:lsdException w:name="Medium Shading 2 Accent 3" w:semiHidden="0" w:uiPriority="64" w:unhideWhenUsed="0"/>
-    <w:lsdException w:name="Medium List 1 Accent 3" w:semiHidden="0" w:uiPriority="65" w:unhideWhenUsed="0"/>
-    <w:lsdException w:name="Medium List 2 Accent 3" w:semiHidden="0" w:uiPriority="66" w:unhideWhenUsed="0"/>
-    <w:lsdException w:name="Medium Grid 1 Accent 3" w:semiHidden="0" w:uiPriority="67" w:unhideWhenUsed="0"/>
-    <w:lsdException w:name="Medium Grid 2 Accent 3" w:semiHidden="0" w:uiPriority="68" w:unhideWhenUsed="0"/>
-    <w:lsdException w:name="Medium Grid 3 Accent 3" w:semiHidden="0" w:uiPriority="69" w:unhideWhenUsed="0"/>
-    <w:lsdException w:name="Dark List Accent 3" w:semiHidden="0" w:uiPriority="70" w:unhideWhenUsed="0"/>
-    <w:lsdException w:name="Colorful Shading Accent 3" w:semiHidden="0" w:uiPriority="71" w:unhideWhenUsed="0"/>
-    <w:lsdException w:name="Colorful List Accent 3" w:semiHidden="0" w:uiPriority="72" w:unhideWhenUsed="0"/>
-    <w:lsdException w:name="Colorful Grid Accent 3" w:semiHidden="0" w:uiPriority="73" w:unhideWhenUsed="0"/>
-    <w:lsdException w:name="Light Shading Accent 4" w:semiHidden="0" w:uiPriority="60" w:unhideWhenUsed="0"/>
-    <w:lsdException w:name="Light List Accent 4" w:semiHidden="0" w:uiPriority="61" w:unhideWhenUsed="0"/>
-    <w:lsdException w:name="Light Grid Accent 4" w:semiHidden="0" w:uiPriority="62" w:unhideWhenUsed="0"/>
-    <w:lsdException w:name="Medium Shading 1 Accent 4" w:semiHidden="0" w:uiPriority="63" w:unhideWhenUsed="0"/>
-    <w:lsdException w:name="Medium Shading 2 Accent 4" w:semiHidden="0" w:uiPriority="64" w:unhideWhenUsed="0"/>
-    <w:lsdException w:name="Medium List 1 Accent 4" w:semiHidden="0" w:uiPriority="65" w:unhideWhenUsed="0"/>
-    <w:lsdException w:name="Medium List 2 Accent 4" w:semiHidden="0" w:uiPriority="66" w:unhideWhenUsed="0"/>
-    <w:lsdException w:name="Medium Grid 1 Accent 4" w:semiHidden="0" w:uiPriority="67" w:unhideWhenUsed="0"/>
-    <w:lsdException w:name="Medium Grid 2 Accent 4" w:semiHidden="0" w:uiPriority="68" w:unhideWhenUsed="0"/>
-    <w:lsdException w:name="Medium Grid 3 Accent 4" w:semiHidden="0" w:uiPriority="69" w:unhideWhenUsed="0"/>
-    <w:lsdException w:name="Dark List Accent 4" w:semiHidden="0" w:uiPriority="70" w:unhideWhenUsed="0"/>
-    <w:lsdException w:name="Colorful Shading Accent 4" w:semiHidden="0" w:uiPriority="71" w:unhideWhenUsed="0"/>
-    <w:lsdException w:name="Colorful List Accent 4" w:semiHidden="0" w:uiPriority="72" w:unhideWhenUsed="0"/>
-    <w:lsdException w:name="Colorful Grid Accent 4" w:semiHidden="0" w:uiPriority="73" w:unhideWhenUsed="0"/>
-    <w:lsdException w:name="Light Shading Accent 5" w:semiHidden="0" w:uiPriority="60" w:unhideWhenUsed="0"/>
-    <w:lsdException w:name="Light List Accent 5" w:semiHidden="0" w:uiPriority="61" w:unhideWhenUsed="0"/>
-    <w:lsdException w:name="Light Grid Accent 5" w:semiHidden="0" w:uiPriority="62" w:unhideWhenUsed="0"/>
-    <w:lsdException w:name="Medium Shading 1 Accent 5" w:semiHidden="0" w:uiPriority="63" w:unhideWhenUsed="0"/>
-    <w:lsdException w:name="Medium Shading 2 Accent 5" w:semiHidden="0" w:uiPriority="64" w:unhideWhenUsed="0"/>
-    <w:lsdException w:name="Medium List 1 Accent 5" w:semiHidden="0" w:uiPriority="65" w:unhideWhenUsed="0"/>
-    <w:lsdException w:name="Medium List 2 Accent 5" w:semiHidden="0" w:uiPriority="66" w:unhideWhenUsed="0"/>
-    <w:lsdException w:name="Medium Grid 1 Accent 5" w:semiHidden="0" w:uiPriority="67" w:unhideWhenUsed="0"/>
-    <w:lsdException w:name="Medium Grid 2 Accent 5" w:semiHidden="0" w:uiPriority="68" w:unhideWhenUsed="0"/>
-    <w:lsdException w:name="Medium Grid 3 Accent 5" w:semiHidden="0" w:uiPriority="69" w:unhideWhenUsed="0"/>
-    <w:lsdException w:name="Dark List Accent 5" w:semiHidden="0" w:uiPriority="70" w:unhideWhenUsed="0"/>
-    <w:lsdException w:name="Colorful Shading Accent 5" w:semiHidden="0" w:uiPriority="71" w:unhideWhenUsed="0"/>
-    <w:lsdException w:name="Colorful List Accent 5" w:semiHidden="0" w:uiPriority="72" w:unhideWhenUsed="0"/>
-    <w:lsdException w:name="Colorful Grid Accent 5" w:semiHidden="0" w:uiPriority="73" w:unhideWhenUsed="0"/>
-    <w:lsdException w:name="Light Shading Accent 6" w:semiHidden="0" w:uiPriority="60" w:unhideWhenUsed="0"/>
-    <w:lsdException w:name="Light List Accent 6" w:semiHidden="0" w:uiPriority="61" w:unhideWhenUsed="0"/>
-    <w:lsdException w:name="Light Grid Accent 6" w:semiHidden="0" w:uiPriority="62" w:unhideWhenUsed="0"/>
-    <w:lsdException w:name="Medium Shading 1 Accent 6" w:semiHidden="0" w:uiPriority="63" w:unhideWhenUsed="0"/>
-    <w:lsdException w:name="Medium Shading 2 Accent 6" w:semiHidden="0" w:uiPriority="64" w:unhideWhenUsed="0"/>
-    <w:lsdException w:name="Medium List 1 Accent 6" w:semiHidden="0" w:uiPriority="65" w:unhideWhenUsed="0"/>
-    <w:lsdException w:name="Medium List 2 Accent 6" w:semiHidden="0" w:uiPriority="66" w:unhideWhenUsed="0"/>
-    <w:lsdException w:name="Medium Grid 1 Accent 6" w:semiHidden="0" w:uiPriority="67" w:unhideWhenUsed="0"/>
-    <w:lsdException w:name="Medium Grid 2 Accent 6" w:semiHidden="0" w:uiPriority="68" w:unhideWhenUsed="0"/>
-    <w:lsdException w:name="Medium Grid 3 Accent 6" w:semiHidden="0" w:uiPriority="69" w:unhideWhenUsed="0"/>
-    <w:lsdException w:name="Dark List Accent 6" w:semiHidden="0" w:uiPriority="70" w:unhideWhenUsed="0"/>
-    <w:lsdException w:name="Colorful Shading Accent 6" w:semiHidden="0" w:uiPriority="71" w:unhideWhenUsed="0"/>
-    <w:lsdException w:name="Colorful List Accent 6" w:semiHidden="0" w:uiPriority="72" w:unhideWhenUsed="0"/>
-    <w:lsdException w:name="Colorful Grid Accent 6" w:semiHidden="0" w:uiPriority="73" w:unhideWhenUsed="0"/>
-    <w:lsdException w:name="Subtle Emphasis" w:semiHidden="0" w:uiPriority="19" w:unhideWhenUsed="0" w:qFormat="1"/>
-    <w:lsdException w:name="Intense Emphasis" w:semiHidden="0" w:uiPriority="21" w:unhideWhenUsed="0" w:qFormat="1"/>
-    <w:lsdException w:name="Subtle Reference" w:semiHidden="0" w:uiPriority="31" w:unhideWhenUsed="0" w:qFormat="1"/>
-    <w:lsdException w:name="Intense Reference" w:semiHidden="0" w:uiPriority="32" w:unhideWhenUsed="0" w:qFormat="1"/>
-    <w:lsdException w:name="Book Title" w:semiHidden="0" w:uiPriority="33" w:unhideWhenUsed="0" w:qFormat="1"/>
-    <w:lsdException w:name="Bibliography" w:uiPriority="37"/>
-    <w:lsdException w:name="TOC Heading" w:uiPriority="39" w:qFormat="1"/>
-  </w:latentStyles>
-  <w:style w:type="paragraph" w:default="1" w:styleId="Normal">
-    <w:name w:val="Normal"/>
-    <w:qFormat/>
-    <w:rPr>
-      <w:sz w:val="24"/>
-      <w:szCs w:val="24"/>
-      <w:lang w:val="es-ES" w:eastAsia="es-ES"/>
-    </w:rPr>
-  </w:style>
-  <w:style w:type="paragraph" w:styleId="Ttulo2">
-    <w:name w:val="heading 2"/>
-    <w:basedOn w:val="Normal"/>
-    <w:next w:val="Normal"/>
-    <w:link w:val="Ttulo2Car"/>
-    <w:qFormat/>
-    <w:rsid w:val="00992C22"/>
-    <w:pPr>
-      <w:keepNext/>
-      <w:tabs>
-        <w:tab w:val="center" w:pos="4702"/>
-        <w:tab w:val="right" w:pos="9404"/>
-      </w:tabs>
-      <w:outlineLvl w:val="1"/>
-    </w:pPr>
-    <w:rPr>
-      <w:rFonts w:ascii="Arial" w:hAnsi="Arial"/>
-      <w:b/>
-      <w:bCs/>
-      <w:sz w:val="20"/>
-    </w:rPr>
-  </w:style>
-  <w:style w:type="paragraph" w:styleId="Ttulo4">
-    <w:name w:val="heading 4"/>
-    <w:basedOn w:val="Normal"/>
-    <w:next w:val="Normal"/>
-    <w:link w:val="Ttulo4Car"/>
-    <w:unhideWhenUsed/>
-    <w:qFormat/>
-    <w:rsid w:val="00B36788"/>
-    <w:pPr>
-      <w:keepNext/>
-      <w:spacing w:before="240" w:after="60"/>
-      <w:outlineLvl w:val="3"/>
-    </w:pPr>
-    <w:rPr>
-      <w:rFonts w:ascii="Calibri" w:hAnsi="Calibri"/>
-      <w:b/>
-      <w:bCs/>
-      <w:sz w:val="28"/>
-      <w:szCs w:val="28"/>
-    </w:rPr>
-  </w:style>
-  <w:style w:type="paragraph" w:styleId="Ttulo7">
-    <w:name w:val="heading 7"/>
-    <w:basedOn w:val="Normal"/>
-    <w:next w:val="Normal"/>
-    <w:link w:val="Ttulo7Car"/>
-    <w:semiHidden/>
-    <w:unhideWhenUsed/>
-    <w:qFormat/>
-    <w:rsid w:val="00B36788"/>
-    <w:pPr>
-      <w:spacing w:before="240" w:after="60"/>
-      <w:outlineLvl w:val="6"/>
-    </w:pPr>
-    <w:rPr>
-      <w:rFonts w:ascii="Calibri" w:hAnsi="Calibri"/>
-    </w:rPr>
-  </w:style>
-  <w:style w:type="character" w:default="1" w:styleId="Fuentedeprrafopredeter">
-    <w:name w:val="Default Paragraph Font"/>
-    <w:uiPriority w:val="1"/>
-    <w:semiHidden/>
-    <w:unhideWhenUsed/>
-  </w:style>
-  <w:style w:type="table" w:default="1" w:styleId="Tablanormal">
-    <w:name w:val="Normal Table"/>
-    <w:uiPriority w:val="99"/>
-    <w:semiHidden/>
-    <w:unhideWhenUsed/>
-    <w:tblPr>
-      <w:tblInd w:w="0" w:type="dxa"/>
-      <w:tblCellMar>
-        <w:top w:w="0" w:type="dxa"/>
-        <w:left w:w="108" w:type="dxa"/>
-        <w:bottom w:w="0" w:type="dxa"/>
-        <w:right w:w="108" w:type="dxa"/>
-      </w:tblCellMar>
-    </w:tblPr>
-  </w:style>
-  <w:style w:type="numbering" w:default="1" w:styleId="Sinlista">
-    <w:name w:val="No List"/>
-    <w:uiPriority w:val="99"/>
-    <w:semiHidden/>
-    <w:unhideWhenUsed/>
-  </w:style>
-  <w:style w:type="table" w:styleId="Tablaconcuadrcula">
-    <w:name w:val="Table Grid"/>
-    <w:basedOn w:val="Tablanormal"/>
-    <w:rsid w:val="00573FDC"/>
-    <w:tblPr>
-      <w:tblInd w:w="0" w:type="dxa"/>
-      <w:tblBorders>
-        <w:top w:val="single" w:sz="4" w:space="0" w:color="auto"/>
-        <w:left w:val="single" w:sz="4" w:space="0" w:color="auto"/>
-        <w:bottom w:val="single" w:sz="4" w:space="0" w:color="auto"/>
-        <w:right w:val="single" w:sz="4" w:space="0" w:color="auto"/>
-        <w:insideH w:val="single" w:sz="4" w:space="0" w:color="auto"/>
-        <w:insideV w:val="single" w:sz="4" w:space="0" w:color="auto"/>
-      </w:tblBorders>
-      <w:tblCellMar>
-        <w:top w:w="0" w:type="dxa"/>
-        <w:left w:w="108" w:type="dxa"/>
-        <w:bottom w:w="0" w:type="dxa"/>
-        <w:right w:w="108" w:type="dxa"/>
-      </w:tblCellMar>
     </w:tblPr>
   </w:style>
   <w:style w:type="paragraph" w:styleId="Encabezado">
@@ -8921,7 +9006,7 @@
   <a:extraClrSchemeLst/>
   <a:extLst>
     <a:ext uri="{05A4C25C-085E-4340-85A3-A5531E510DB2}">
-      <thm15:themeFamily xmlns:thm15="http://schemas.microsoft.com/office/thememl/2012/main" xmlns="" name="Office Theme" id="{62F939B6-93AF-4DB8-9C6B-D6C7DFDC589F}" vid="{4A3C46E8-61CC-4603-A589-7422A47A8E4A}"/>
+      <thm15:themeFamily xmlns:thm15="http://schemas.microsoft.com/office/thememl/2012/main" name="Office Theme" id="{62F939B6-93AF-4DB8-9C6B-D6C7DFDC589F}" vid="{4A3C46E8-61CC-4603-A589-7422A47A8E4A}"/>
     </a:ext>
   </a:extLst>
 </a:theme>

</xml_diff>